<commit_message>
fine tuning of program levels
</commit_message>
<xml_diff>
--- a/Reports/SSR/AdmissionLetter.docx
+++ b/Reports/SSR/AdmissionLetter.docx
@@ -1,6 +1,6 @@
 
 <file path=word/document.xml><?xml version="1.0" encoding="utf-8"?>
-<w:document xmlns:wpc="http://schemas.microsoft.com/office/word/2010/wordprocessingCanvas" xmlns:cx="http://schemas.microsoft.com/office/drawing/2014/chartex" xmlns:mc="http://schemas.openxmlformats.org/markup-compatibility/2006" xmlns:o="urn:schemas-microsoft-com:office:office" xmlns:r="http://schemas.openxmlformats.org/officeDocument/2006/relationships" xmlns:m="http://schemas.openxmlformats.org/officeDocument/2006/math" xmlns:v="urn:schemas-microsoft-com:vml" xmlns:wp14="http://schemas.microsoft.com/office/word/2010/wordprocessingDrawing" xmlns:wp="http://schemas.openxmlformats.org/drawingml/2006/wordprocessingDrawing" xmlns:w10="urn:schemas-microsoft-com:office:word" xmlns:w="http://schemas.openxmlformats.org/wordprocessingml/2006/main" xmlns:w14="http://schemas.microsoft.com/office/word/2010/wordml" xmlns:w15="http://schemas.microsoft.com/office/word/2012/wordml" xmlns:w16se="http://schemas.microsoft.com/office/word/2015/wordml/symex" xmlns:wpg="http://schemas.microsoft.com/office/word/2010/wordprocessingGroup" xmlns:wpi="http://schemas.microsoft.com/office/word/2010/wordprocessingInk" xmlns:wne="http://schemas.microsoft.com/office/word/2006/wordml" xmlns:wps="http://schemas.microsoft.com/office/word/2010/wordprocessingShape" mc:Ignorable="w14 w15 w16se wp14">
+<w:document xmlns:a="http://schemas.openxmlformats.org/drawingml/2006/main" xmlns:pic="http://schemas.openxmlformats.org/drawingml/2006/picture" xmlns:a14="http://schemas.microsoft.com/office/drawing/2010/main" xmlns:wpc="http://schemas.microsoft.com/office/word/2010/wordprocessingCanvas" xmlns:cx="http://schemas.microsoft.com/office/drawing/2014/chartex" xmlns:mc="http://schemas.openxmlformats.org/markup-compatibility/2006" xmlns:o="urn:schemas-microsoft-com:office:office" xmlns:r="http://schemas.openxmlformats.org/officeDocument/2006/relationships" xmlns:m="http://schemas.openxmlformats.org/officeDocument/2006/math" xmlns:v="urn:schemas-microsoft-com:vml" xmlns:wp14="http://schemas.microsoft.com/office/word/2010/wordprocessingDrawing" xmlns:wp="http://schemas.openxmlformats.org/drawingml/2006/wordprocessingDrawing" xmlns:w10="urn:schemas-microsoft-com:office:word" xmlns:w="http://schemas.openxmlformats.org/wordprocessingml/2006/main" xmlns:w14="http://schemas.microsoft.com/office/word/2010/wordml" xmlns:w15="http://schemas.microsoft.com/office/word/2012/wordml" xmlns:w16se="http://schemas.microsoft.com/office/word/2015/wordml/symex" xmlns:wpg="http://schemas.microsoft.com/office/word/2010/wordprocessingGroup" xmlns:wpi="http://schemas.microsoft.com/office/word/2010/wordprocessingInk" xmlns:wne="http://schemas.microsoft.com/office/word/2006/wordml" xmlns:wps="http://schemas.microsoft.com/office/word/2010/wordprocessingShape" mc:Ignorable="w14 w15 w16se wp14">
   <w:body>
     <w:p>
       <w:pPr>
@@ -9,14 +9,14 @@
         <w:contextualSpacing/>
         <w:jc w:val="center"/>
         <w:rPr>
-          <w:rFonts w:ascii="Maiandra GD" w:eastAsia="Aptos" w:hAnsi="Maiandra GD" w:cs="Times New Roman"/>
+          <w:rFonts w:ascii="Maiandra GD" w:hAnsi="Maiandra GD" w:eastAsia="Aptos" w:cs="Times New Roman"/>
           <w:b/>
           <w:kern w:val="2"/>
           <w:szCs w:val="20"/>
           <w14:ligatures w14:val="standardContextual"/>
         </w:rPr>
       </w:pPr>
-      <w:bookmarkStart w:id="0" w:name="_Hlk82604259"/>
+      <w:bookmarkStart w:name="_Hlk82604259" w:id="0"/>
     </w:p>
     <w:p>
       <w:pPr>
@@ -25,7 +25,7 @@
         <w:contextualSpacing/>
         <w:jc w:val="center"/>
         <w:rPr>
-          <w:rFonts w:ascii="Maiandra GD" w:eastAsia="Aptos" w:hAnsi="Maiandra GD" w:cs="Times New Roman"/>
+          <w:rFonts w:ascii="Maiandra GD" w:hAnsi="Maiandra GD" w:eastAsia="Aptos" w:cs="Times New Roman"/>
           <w:b/>
           <w:kern w:val="2"/>
           <w:szCs w:val="20"/>
@@ -40,7 +40,7 @@
         <w:contextualSpacing/>
         <w:jc w:val="center"/>
         <w:rPr>
-          <w:rFonts w:ascii="Maiandra GD" w:eastAsia="Aptos" w:hAnsi="Maiandra GD" w:cs="Times New Roman"/>
+          <w:rFonts w:ascii="Maiandra GD" w:hAnsi="Maiandra GD" w:eastAsia="Aptos" w:cs="Times New Roman"/>
           <w:b/>
           <w:kern w:val="2"/>
           <w:szCs w:val="20"/>
@@ -109,7 +109,7 @@
         <w:contextualSpacing/>
         <w:jc w:val="center"/>
         <w:rPr>
-          <w:rFonts w:ascii="Maiandra GD" w:eastAsia="Aptos" w:hAnsi="Maiandra GD" w:cs="Times New Roman"/>
+          <w:rFonts w:ascii="Maiandra GD" w:hAnsi="Maiandra GD" w:eastAsia="Aptos" w:cs="Times New Roman"/>
           <w:b/>
           <w:kern w:val="2"/>
           <w:szCs w:val="20"/>
@@ -124,7 +124,7 @@
         <w:contextualSpacing/>
         <w:jc w:val="center"/>
         <w:rPr>
-          <w:rFonts w:ascii="Maiandra GD" w:eastAsia="Aptos" w:hAnsi="Maiandra GD" w:cs="Times New Roman"/>
+          <w:rFonts w:ascii="Maiandra GD" w:hAnsi="Maiandra GD" w:eastAsia="Aptos" w:cs="Times New Roman"/>
           <w:b/>
           <w:kern w:val="2"/>
           <w:szCs w:val="20"/>
@@ -133,7 +133,7 @@
       </w:pPr>
       <w:r>
         <w:rPr>
-          <w:rFonts w:ascii="Maiandra GD" w:eastAsia="Aptos" w:hAnsi="Maiandra GD" w:cs="Times New Roman"/>
+          <w:rFonts w:ascii="Maiandra GD" w:hAnsi="Maiandra GD" w:eastAsia="Aptos" w:cs="Times New Roman"/>
           <w:b/>
           <w:kern w:val="2"/>
           <w:szCs w:val="20"/>
@@ -149,7 +149,7 @@
         <w:contextualSpacing/>
         <w:jc w:val="center"/>
         <w:rPr>
-          <w:rFonts w:ascii="Maiandra GD" w:eastAsia="Aptos" w:hAnsi="Maiandra GD" w:cs="Times New Roman"/>
+          <w:rFonts w:ascii="Maiandra GD" w:hAnsi="Maiandra GD" w:eastAsia="Aptos" w:cs="Times New Roman"/>
           <w:b/>
           <w:kern w:val="2"/>
           <w:sz w:val="20"/>
@@ -159,7 +159,7 @@
       </w:pPr>
       <w:r>
         <w:rPr>
-          <w:rFonts w:ascii="Maiandra GD" w:eastAsia="Aptos" w:hAnsi="Maiandra GD" w:cs="Times New Roman"/>
+          <w:rFonts w:ascii="Maiandra GD" w:hAnsi="Maiandra GD" w:eastAsia="Aptos" w:cs="Times New Roman"/>
           <w:b/>
           <w:kern w:val="2"/>
           <w:sz w:val="20"/>
@@ -176,7 +176,7 @@
         <w:contextualSpacing/>
         <w:jc w:val="center"/>
         <w:rPr>
-          <w:rFonts w:ascii="Maiandra GD" w:eastAsia="Aptos" w:hAnsi="Maiandra GD" w:cs="Times New Roman"/>
+          <w:rFonts w:ascii="Maiandra GD" w:hAnsi="Maiandra GD" w:eastAsia="Aptos" w:cs="Times New Roman"/>
           <w:b/>
           <w:kern w:val="2"/>
           <w:sz w:val="20"/>
@@ -186,7 +186,7 @@
       </w:pPr>
       <w:r>
         <w:rPr>
-          <w:rFonts w:ascii="Maiandra GD" w:eastAsia="Aptos" w:hAnsi="Maiandra GD" w:cs="Times New Roman"/>
+          <w:rFonts w:ascii="Maiandra GD" w:hAnsi="Maiandra GD" w:eastAsia="Aptos" w:cs="Times New Roman"/>
           <w:b/>
           <w:kern w:val="2"/>
           <w:sz w:val="20"/>
@@ -202,7 +202,7 @@
         <w:spacing w:after="0" w:line="240" w:lineRule="auto"/>
         <w:contextualSpacing/>
         <w:rPr>
-          <w:rFonts w:ascii="Maiandra GD" w:eastAsia="Aptos" w:hAnsi="Maiandra GD" w:cs="Times New Roman"/>
+          <w:rFonts w:ascii="Maiandra GD" w:hAnsi="Maiandra GD" w:eastAsia="Aptos" w:cs="Times New Roman"/>
           <w:b/>
           <w:kern w:val="2"/>
           <w14:ligatures w14:val="standardContextual"/>
@@ -210,7 +210,7 @@
       </w:pPr>
       <w:r>
         <w:rPr>
-          <w:rFonts w:ascii="Maiandra GD" w:eastAsia="Aptos" w:hAnsi="Maiandra GD" w:cs="Times New Roman"/>
+          <w:rFonts w:ascii="Maiandra GD" w:hAnsi="Maiandra GD" w:eastAsia="Aptos" w:cs="Times New Roman"/>
           <w:b/>
           <w:kern w:val="2"/>
           <w14:ligatures w14:val="standardContextual"/>
@@ -219,7 +219,7 @@
       </w:r>
       <w:r>
         <w:rPr>
-          <w:rFonts w:ascii="Maiandra GD" w:eastAsia="Aptos" w:hAnsi="Maiandra GD" w:cs="Times New Roman"/>
+          <w:rFonts w:ascii="Maiandra GD" w:hAnsi="Maiandra GD" w:eastAsia="Aptos" w:cs="Times New Roman"/>
           <w:kern w:val="2"/>
           <w14:ligatures w14:val="standardContextual"/>
         </w:rPr>
@@ -227,7 +227,7 @@
       </w:r>
       <w:r>
         <w:rPr>
-          <w:rFonts w:ascii="Maiandra GD" w:eastAsia="Aptos" w:hAnsi="Maiandra GD" w:cs="Times New Roman"/>
+          <w:rFonts w:ascii="Maiandra GD" w:hAnsi="Maiandra GD" w:eastAsia="Aptos" w:cs="Times New Roman"/>
           <w:b/>
           <w:kern w:val="2"/>
           <w14:ligatures w14:val="standardContextual"/>
@@ -236,7 +236,7 @@
       </w:r>
       <w:r>
         <w:rPr>
-          <w:rFonts w:ascii="Maiandra GD" w:eastAsia="Aptos" w:hAnsi="Maiandra GD" w:cs="Times New Roman"/>
+          <w:rFonts w:ascii="Maiandra GD" w:hAnsi="Maiandra GD" w:eastAsia="Aptos" w:cs="Times New Roman"/>
           <w:kern w:val="2"/>
           <w14:ligatures w14:val="standardContextual"/>
         </w:rPr>
@@ -244,7 +244,7 @@
       </w:r>
       <w:r>
         <w:rPr>
-          <w:rFonts w:ascii="Maiandra GD" w:eastAsia="Aptos" w:hAnsi="Maiandra GD" w:cs="Times New Roman"/>
+          <w:rFonts w:ascii="Maiandra GD" w:hAnsi="Maiandra GD" w:eastAsia="Aptos" w:cs="Times New Roman"/>
           <w:b/>
           <w:kern w:val="2"/>
           <w14:ligatures w14:val="standardContextual"/>
@@ -253,7 +253,7 @@
       </w:r>
       <w:r>
         <w:rPr>
-          <w:rFonts w:ascii="Maiandra GD" w:eastAsia="Aptos" w:hAnsi="Maiandra GD" w:cs="Times New Roman"/>
+          <w:rFonts w:ascii="Maiandra GD" w:hAnsi="Maiandra GD" w:eastAsia="Aptos" w:cs="Times New Roman"/>
           <w:kern w:val="2"/>
           <w14:ligatures w14:val="standardContextual"/>
         </w:rPr>
@@ -403,14 +403,14 @@
       <w:pPr>
         <w:spacing w:after="0" w:line="240" w:lineRule="auto"/>
         <w:rPr>
-          <w:rFonts w:ascii="Times New Roman" w:eastAsia="Times New Roman" w:hAnsi="Times New Roman" w:cs="Times New Roman"/>
-          <w:sz w:val="24"/>
-          <w:szCs w:val="24"/>
-        </w:rPr>
-      </w:pPr>
-      <w:r>
-        <w:rPr>
-          <w:rFonts w:ascii="Arial" w:eastAsia="Times New Roman" w:hAnsi="Arial" w:cs="Arial"/>
+          <w:rFonts w:ascii="Times New Roman" w:hAnsi="Times New Roman" w:eastAsia="Times New Roman" w:cs="Times New Roman"/>
+          <w:sz w:val="24"/>
+          <w:szCs w:val="24"/>
+        </w:rPr>
+      </w:pPr>
+      <w:r>
+        <w:rPr>
+          <w:rFonts w:ascii="Arial" w:hAnsi="Arial" w:eastAsia="Times New Roman" w:cs="Arial"/>
           <w:b/>
           <w:bCs/>
           <w:color w:val="000000"/>
@@ -422,7 +422,7 @@
       <w:sdt>
         <w:sdtPr>
           <w:rPr>
-            <w:rFonts w:ascii="Arial" w:eastAsia="Times New Roman" w:hAnsi="Arial" w:cs="Arial"/>
+            <w:rFonts w:ascii="Arial" w:hAnsi="Arial" w:eastAsia="Times New Roman" w:cs="Arial"/>
             <w:b/>
             <w:bCs/>
             <w:color w:val="000000"/>
@@ -443,7 +443,7 @@
           <w:proofErr w:type="spellStart"/>
           <w:r>
             <w:rPr>
-              <w:rFonts w:ascii="Arial" w:eastAsia="Times New Roman" w:hAnsi="Arial" w:cs="Arial"/>
+              <w:rFonts w:ascii="Arial" w:hAnsi="Arial" w:eastAsia="Times New Roman" w:cs="Arial"/>
               <w:b/>
               <w:bCs/>
               <w:color w:val="000000"/>
@@ -457,7 +457,7 @@
       </w:sdt>
       <w:r>
         <w:rPr>
-          <w:rFonts w:ascii="Arial" w:eastAsia="Times New Roman" w:hAnsi="Arial" w:cs="Arial"/>
+          <w:rFonts w:ascii="Arial" w:hAnsi="Arial" w:eastAsia="Times New Roman" w:cs="Arial"/>
           <w:b/>
           <w:bCs/>
           <w:color w:val="000000"/>
@@ -468,7 +468,7 @@
       </w:r>
       <w:r>
         <w:rPr>
-          <w:rFonts w:ascii="Cambria" w:eastAsia="Times New Roman" w:hAnsi="Cambria" w:cs="Times New Roman"/>
+          <w:rFonts w:ascii="Cambria" w:hAnsi="Cambria" w:eastAsia="Times New Roman" w:cs="Times New Roman"/>
           <w:b/>
           <w:bCs/>
           <w:color w:val="000000"/>
@@ -478,7 +478,7 @@
       <w:sdt>
         <w:sdtPr>
           <w:rPr>
-            <w:rFonts w:ascii="Cambria" w:eastAsia="Times New Roman" w:hAnsi="Cambria" w:cs="Times New Roman"/>
+            <w:rFonts w:ascii="Cambria" w:hAnsi="Cambria" w:eastAsia="Times New Roman" w:cs="Times New Roman"/>
             <w:b/>
             <w:bCs/>
             <w:color w:val="000000"/>
@@ -497,7 +497,7 @@
           <w:proofErr w:type="spellStart"/>
           <w:r>
             <w:rPr>
-              <w:rFonts w:ascii="Cambria" w:eastAsia="Times New Roman" w:hAnsi="Cambria" w:cs="Times New Roman"/>
+              <w:rFonts w:ascii="Cambria" w:hAnsi="Cambria" w:eastAsia="Times New Roman" w:cs="Times New Roman"/>
               <w:b/>
               <w:bCs/>
               <w:color w:val="000000"/>
@@ -509,7 +509,7 @@
       </w:sdt>
       <w:r>
         <w:rPr>
-          <w:rFonts w:ascii="Cambria" w:eastAsia="Times New Roman" w:hAnsi="Cambria" w:cs="Times New Roman"/>
+          <w:rFonts w:ascii="Cambria" w:hAnsi="Cambria" w:eastAsia="Times New Roman" w:cs="Times New Roman"/>
           <w:b/>
           <w:bCs/>
           <w:color w:val="000000"/>
@@ -519,7 +519,7 @@
       <w:sdt>
         <w:sdtPr>
           <w:rPr>
-            <w:rFonts w:ascii="Cambria" w:eastAsia="Times New Roman" w:hAnsi="Cambria" w:cs="Times New Roman"/>
+            <w:rFonts w:ascii="Cambria" w:hAnsi="Cambria" w:eastAsia="Times New Roman" w:cs="Times New Roman"/>
             <w:b/>
             <w:bCs/>
             <w:color w:val="000000"/>
@@ -537,7 +537,7 @@
         <w:sdtContent>
           <w:r>
             <w:rPr>
-              <w:rFonts w:ascii="Cambria" w:eastAsia="Times New Roman" w:hAnsi="Cambria" w:cs="Times New Roman"/>
+              <w:rFonts w:ascii="Cambria" w:hAnsi="Cambria" w:eastAsia="Times New Roman" w:cs="Times New Roman"/>
               <w:b/>
               <w:bCs/>
               <w:color w:val="000000"/>
@@ -548,7 +548,7 @@
       </w:sdt>
       <w:r>
         <w:rPr>
-          <w:rFonts w:ascii="Cambria" w:eastAsia="Times New Roman" w:hAnsi="Cambria" w:cs="Times New Roman"/>
+          <w:rFonts w:ascii="Cambria" w:hAnsi="Cambria" w:eastAsia="Times New Roman" w:cs="Times New Roman"/>
           <w:b/>
           <w:bCs/>
           <w:color w:val="000000"/>
@@ -557,7 +557,7 @@
       </w:r>
       <w:r>
         <w:rPr>
-          <w:rFonts w:ascii="Cambria" w:eastAsia="Times New Roman" w:hAnsi="Cambria" w:cs="Times New Roman"/>
+          <w:rFonts w:ascii="Cambria" w:hAnsi="Cambria" w:eastAsia="Times New Roman" w:cs="Times New Roman"/>
           <w:b/>
           <w:bCs/>
           <w:color w:val="000000"/>
@@ -566,7 +566,7 @@
       </w:r>
       <w:r>
         <w:rPr>
-          <w:rFonts w:ascii="Cambria" w:eastAsia="Times New Roman" w:hAnsi="Cambria" w:cs="Times New Roman"/>
+          <w:rFonts w:ascii="Cambria" w:hAnsi="Cambria" w:eastAsia="Times New Roman" w:cs="Times New Roman"/>
           <w:b/>
           <w:bCs/>
           <w:color w:val="000000"/>
@@ -690,14 +690,14 @@
       <w:pPr>
         <w:spacing w:after="0" w:line="240" w:lineRule="auto"/>
         <w:rPr>
-          <w:rFonts w:ascii="Times New Roman" w:eastAsia="Times New Roman" w:hAnsi="Times New Roman" w:cs="Times New Roman"/>
-          <w:sz w:val="24"/>
-          <w:szCs w:val="24"/>
-        </w:rPr>
-      </w:pPr>
-      <w:r>
-        <w:rPr>
-          <w:rFonts w:ascii="Maiandra GD" w:eastAsia="Times New Roman" w:hAnsi="Maiandra GD" w:cs="Times New Roman"/>
+          <w:rFonts w:ascii="Times New Roman" w:hAnsi="Times New Roman" w:eastAsia="Times New Roman" w:cs="Times New Roman"/>
+          <w:sz w:val="24"/>
+          <w:szCs w:val="24"/>
+        </w:rPr>
+      </w:pPr>
+      <w:r>
+        <w:rPr>
+          <w:rFonts w:ascii="Maiandra GD" w:hAnsi="Maiandra GD" w:eastAsia="Times New Roman" w:cs="Times New Roman"/>
           <w:color w:val="000000"/>
           <w:sz w:val="24"/>
           <w:szCs w:val="24"/>
@@ -706,7 +706,7 @@
       </w:r>
       <w:r>
         <w:rPr>
-          <w:rFonts w:ascii="Maiandra GD" w:eastAsia="Times New Roman" w:hAnsi="Maiandra GD" w:cs="Times New Roman"/>
+          <w:rFonts w:ascii="Maiandra GD" w:hAnsi="Maiandra GD" w:eastAsia="Times New Roman" w:cs="Times New Roman"/>
           <w:b/>
           <w:bCs/>
           <w:color w:val="000000"/>
@@ -717,7 +717,7 @@
       </w:r>
       <w:r>
         <w:rPr>
-          <w:rFonts w:ascii="Maiandra GD" w:eastAsia="Times New Roman" w:hAnsi="Maiandra GD" w:cs="Times New Roman"/>
+          <w:rFonts w:ascii="Maiandra GD" w:hAnsi="Maiandra GD" w:eastAsia="Times New Roman" w:cs="Times New Roman"/>
           <w:bCs/>
           <w:color w:val="000000"/>
           <w:sz w:val="24"/>
@@ -727,7 +727,7 @@
       </w:r>
       <w:r>
         <w:rPr>
-          <w:rFonts w:ascii="Cambria" w:eastAsia="Times New Roman" w:hAnsi="Cambria" w:cs="Times New Roman"/>
+          <w:rFonts w:ascii="Cambria" w:hAnsi="Cambria" w:eastAsia="Times New Roman" w:cs="Times New Roman"/>
           <w:color w:val="000000"/>
           <w:sz w:val="24"/>
           <w:szCs w:val="24"/>
@@ -737,7 +737,7 @@
       <w:sdt>
         <w:sdtPr>
           <w:rPr>
-            <w:rFonts w:ascii="Cambria" w:eastAsia="Times New Roman" w:hAnsi="Cambria" w:cs="Times New Roman"/>
+            <w:rFonts w:ascii="Cambria" w:hAnsi="Cambria" w:eastAsia="Times New Roman" w:cs="Times New Roman"/>
             <w:b/>
             <w:color w:val="000000"/>
             <w:sz w:val="24"/>
@@ -756,7 +756,7 @@
         <w:sdtContent>
           <w:r>
             <w:rPr>
-              <w:rFonts w:ascii="Cambria" w:eastAsia="Times New Roman" w:hAnsi="Cambria" w:cs="Times New Roman"/>
+              <w:rFonts w:ascii="Cambria" w:hAnsi="Cambria" w:eastAsia="Times New Roman" w:cs="Times New Roman"/>
               <w:b/>
               <w:color w:val="000000"/>
               <w:sz w:val="24"/>
@@ -768,7 +768,7 @@
       </w:sdt>
       <w:r>
         <w:rPr>
-          <w:rFonts w:ascii="Cambria" w:eastAsia="Times New Roman" w:hAnsi="Cambria" w:cs="Times New Roman"/>
+          <w:rFonts w:ascii="Cambria" w:hAnsi="Cambria" w:eastAsia="Times New Roman" w:cs="Times New Roman"/>
           <w:color w:val="000000"/>
           <w:sz w:val="24"/>
           <w:szCs w:val="24"/>
@@ -777,7 +777,7 @@
       </w:r>
       <w:r>
         <w:rPr>
-          <w:rFonts w:ascii="Cambria" w:eastAsia="Times New Roman" w:hAnsi="Cambria" w:cs="Times New Roman"/>
+          <w:rFonts w:ascii="Cambria" w:hAnsi="Cambria" w:eastAsia="Times New Roman" w:cs="Times New Roman"/>
           <w:color w:val="000000"/>
           <w:sz w:val="24"/>
           <w:szCs w:val="24"/>
@@ -786,7 +786,7 @@
       </w:r>
       <w:r>
         <w:rPr>
-          <w:rFonts w:ascii="Cambria" w:eastAsia="Times New Roman" w:hAnsi="Cambria" w:cs="Times New Roman"/>
+          <w:rFonts w:ascii="Cambria" w:hAnsi="Cambria" w:eastAsia="Times New Roman" w:cs="Times New Roman"/>
           <w:b/>
           <w:bCs/>
           <w:color w:val="000000"/>
@@ -798,7 +798,7 @@
       <w:sdt>
         <w:sdtPr>
           <w:rPr>
-            <w:rFonts w:ascii="Cambria" w:eastAsia="Times New Roman" w:hAnsi="Cambria" w:cs="Times New Roman"/>
+            <w:rFonts w:ascii="Cambria" w:hAnsi="Cambria" w:eastAsia="Times New Roman" w:cs="Times New Roman"/>
             <w:b/>
             <w:bCs/>
             <w:color w:val="000000"/>
@@ -819,7 +819,7 @@
           <w:proofErr w:type="spellStart"/>
           <w:r>
             <w:rPr>
-              <w:rFonts w:ascii="Cambria" w:eastAsia="Times New Roman" w:hAnsi="Cambria" w:cs="Times New Roman"/>
+              <w:rFonts w:ascii="Cambria" w:hAnsi="Cambria" w:eastAsia="Times New Roman" w:cs="Times New Roman"/>
               <w:b/>
               <w:bCs/>
               <w:color w:val="000000"/>
@@ -833,7 +833,7 @@
       </w:sdt>
       <w:r>
         <w:rPr>
-          <w:rFonts w:ascii="Cambria" w:eastAsia="Times New Roman" w:hAnsi="Cambria" w:cs="Times New Roman"/>
+          <w:rFonts w:ascii="Cambria" w:hAnsi="Cambria" w:eastAsia="Times New Roman" w:cs="Times New Roman"/>
           <w:b/>
           <w:bCs/>
           <w:color w:val="000000"/>
@@ -846,7 +846,7 @@
       <w:sdt>
         <w:sdtPr>
           <w:rPr>
-            <w:rFonts w:ascii="Cambria" w:eastAsia="Times New Roman" w:hAnsi="Cambria" w:cs="Times New Roman"/>
+            <w:rFonts w:ascii="Cambria" w:hAnsi="Cambria" w:eastAsia="Times New Roman" w:cs="Times New Roman"/>
             <w:b/>
             <w:bCs/>
             <w:color w:val="000000"/>
@@ -866,7 +866,7 @@
         <w:sdtContent>
           <w:r>
             <w:rPr>
-              <w:rFonts w:ascii="Cambria" w:eastAsia="Times New Roman" w:hAnsi="Cambria" w:cs="Times New Roman"/>
+              <w:rFonts w:ascii="Cambria" w:hAnsi="Cambria" w:eastAsia="Times New Roman" w:cs="Times New Roman"/>
               <w:b/>
               <w:bCs/>
               <w:color w:val="000000"/>
@@ -880,7 +880,7 @@
       </w:sdt>
       <w:r>
         <w:rPr>
-          <w:rFonts w:ascii="Cambria" w:eastAsia="Times New Roman" w:hAnsi="Cambria" w:cs="Times New Roman"/>
+          <w:rFonts w:ascii="Cambria" w:hAnsi="Cambria" w:eastAsia="Times New Roman" w:cs="Times New Roman"/>
           <w:b/>
           <w:bCs/>
           <w:color w:val="000000"/>
@@ -892,7 +892,7 @@
       <w:sdt>
         <w:sdtPr>
           <w:rPr>
-            <w:rFonts w:ascii="Cambria" w:eastAsia="Times New Roman" w:hAnsi="Cambria" w:cs="Times New Roman"/>
+            <w:rFonts w:ascii="Cambria" w:hAnsi="Cambria" w:eastAsia="Times New Roman" w:cs="Times New Roman"/>
             <w:b/>
             <w:bCs/>
             <w:color w:val="000000"/>
@@ -912,7 +912,7 @@
         <w:sdtContent>
           <w:r>
             <w:rPr>
-              <w:rFonts w:ascii="Cambria" w:eastAsia="Times New Roman" w:hAnsi="Cambria" w:cs="Times New Roman"/>
+              <w:rFonts w:ascii="Cambria" w:hAnsi="Cambria" w:eastAsia="Times New Roman" w:cs="Times New Roman"/>
               <w:b/>
               <w:bCs/>
               <w:color w:val="000000"/>
@@ -925,7 +925,7 @@
       </w:sdt>
       <w:r>
         <w:rPr>
-          <w:rFonts w:ascii="Cambria" w:eastAsia="Times New Roman" w:hAnsi="Cambria" w:cs="Times New Roman"/>
+          <w:rFonts w:ascii="Cambria" w:hAnsi="Cambria" w:eastAsia="Times New Roman" w:cs="Times New Roman"/>
           <w:i/>
           <w:iCs/>
           <w:color w:val="000000"/>
@@ -937,7 +937,7 @@
       <w:sdt>
         <w:sdtPr>
           <w:rPr>
-            <w:rFonts w:ascii="Cambria" w:eastAsia="Times New Roman" w:hAnsi="Cambria" w:cs="Times New Roman"/>
+            <w:rFonts w:ascii="Cambria" w:hAnsi="Cambria" w:eastAsia="Times New Roman" w:cs="Times New Roman"/>
             <w:i/>
             <w:iCs/>
             <w:color w:val="000000"/>
@@ -957,7 +957,7 @@
         <w:sdtContent>
           <w:r>
             <w:rPr>
-              <w:rFonts w:ascii="Cambria" w:eastAsia="Times New Roman" w:hAnsi="Cambria" w:cs="Times New Roman"/>
+              <w:rFonts w:ascii="Cambria" w:hAnsi="Cambria" w:eastAsia="Times New Roman" w:cs="Times New Roman"/>
               <w:i/>
               <w:iCs/>
               <w:color w:val="000000"/>
@@ -970,7 +970,7 @@
       </w:sdt>
       <w:r>
         <w:rPr>
-          <w:rFonts w:ascii="Cambria" w:eastAsia="Times New Roman" w:hAnsi="Cambria" w:cs="Times New Roman"/>
+          <w:rFonts w:ascii="Cambria" w:hAnsi="Cambria" w:eastAsia="Times New Roman" w:cs="Times New Roman"/>
           <w:i/>
           <w:iCs/>
           <w:color w:val="000000"/>
@@ -981,7 +981,7 @@
       </w:r>
       <w:r>
         <w:rPr>
-          <w:rFonts w:ascii="Maiandra GD" w:eastAsia="Times New Roman" w:hAnsi="Maiandra GD" w:cs="Times New Roman"/>
+          <w:rFonts w:ascii="Maiandra GD" w:hAnsi="Maiandra GD" w:eastAsia="Times New Roman" w:cs="Times New Roman"/>
           <w:color w:val="000000"/>
           <w:sz w:val="24"/>
           <w:szCs w:val="24"/>
@@ -990,7 +990,7 @@
       </w:r>
       <w:r>
         <w:rPr>
-          <w:rFonts w:ascii="Cambria" w:eastAsia="Times New Roman" w:hAnsi="Cambria" w:cs="Times New Roman"/>
+          <w:rFonts w:ascii="Cambria" w:hAnsi="Cambria" w:eastAsia="Times New Roman" w:cs="Times New Roman"/>
           <w:b/>
           <w:bCs/>
           <w:color w:val="000000"/>
@@ -1003,7 +1003,7 @@
       <w:sdt>
         <w:sdtPr>
           <w:rPr>
-            <w:rFonts w:ascii="Cambria" w:eastAsia="Times New Roman" w:hAnsi="Cambria" w:cs="Times New Roman"/>
+            <w:rFonts w:ascii="Cambria" w:hAnsi="Cambria" w:eastAsia="Times New Roman" w:cs="Times New Roman"/>
             <w:b/>
             <w:bCs/>
             <w:color w:val="000000"/>
@@ -1025,7 +1025,7 @@
           <w:proofErr w:type="spellStart"/>
           <w:r>
             <w:rPr>
-              <w:rFonts w:ascii="Cambria" w:eastAsia="Times New Roman" w:hAnsi="Cambria" w:cs="Times New Roman"/>
+              <w:rFonts w:ascii="Cambria" w:hAnsi="Cambria" w:eastAsia="Times New Roman" w:cs="Times New Roman"/>
               <w:b/>
               <w:bCs/>
               <w:color w:val="000000"/>
@@ -1040,7 +1040,7 @@
       </w:sdt>
       <w:r>
         <w:rPr>
-          <w:rFonts w:ascii="Maiandra GD" w:eastAsia="Times New Roman" w:hAnsi="Maiandra GD" w:cs="Times New Roman"/>
+          <w:rFonts w:ascii="Maiandra GD" w:hAnsi="Maiandra GD" w:eastAsia="Times New Roman" w:cs="Times New Roman"/>
           <w:b/>
           <w:bCs/>
           <w:color w:val="000000"/>
@@ -1054,14 +1054,14 @@
       <w:pPr>
         <w:spacing w:before="100" w:beforeAutospacing="1" w:after="100" w:afterAutospacing="1" w:line="240" w:lineRule="auto"/>
         <w:rPr>
-          <w:rFonts w:ascii="Times New Roman" w:eastAsia="Times New Roman" w:hAnsi="Times New Roman" w:cs="Times New Roman"/>
-          <w:sz w:val="24"/>
-          <w:szCs w:val="24"/>
-        </w:rPr>
-      </w:pPr>
-      <w:r>
-        <w:rPr>
-          <w:rFonts w:ascii="Maiandra GD" w:eastAsia="Times New Roman" w:hAnsi="Maiandra GD" w:cs="Times New Roman"/>
+          <w:rFonts w:ascii="Times New Roman" w:hAnsi="Times New Roman" w:eastAsia="Times New Roman" w:cs="Times New Roman"/>
+          <w:sz w:val="24"/>
+          <w:szCs w:val="24"/>
+        </w:rPr>
+      </w:pPr>
+      <w:r>
+        <w:rPr>
+          <w:rFonts w:ascii="Maiandra GD" w:hAnsi="Maiandra GD" w:eastAsia="Times New Roman" w:cs="Times New Roman"/>
           <w:color w:val="000000"/>
           <w:sz w:val="24"/>
           <w:szCs w:val="24"/>
@@ -1070,7 +1070,7 @@
       </w:r>
       <w:r>
         <w:rPr>
-          <w:rFonts w:ascii="Maiandra GD" w:eastAsia="Times New Roman" w:hAnsi="Maiandra GD" w:cs="Times New Roman"/>
+          <w:rFonts w:ascii="Maiandra GD" w:hAnsi="Maiandra GD" w:eastAsia="Times New Roman" w:cs="Times New Roman"/>
           <w:b/>
           <w:color w:val="000000"/>
           <w:sz w:val="24"/>
@@ -1081,7 +1081,7 @@
       <w:sdt>
         <w:sdtPr>
           <w:rPr>
-            <w:rFonts w:ascii="Maiandra GD" w:eastAsia="Times New Roman" w:hAnsi="Maiandra GD" w:cs="Times New Roman"/>
+            <w:rFonts w:ascii="Maiandra GD" w:hAnsi="Maiandra GD" w:eastAsia="Times New Roman" w:cs="Times New Roman"/>
             <w:b/>
             <w:color w:val="000000"/>
             <w:sz w:val="24"/>
@@ -1101,7 +1101,7 @@
           <w:proofErr w:type="spellStart"/>
           <w:r>
             <w:rPr>
-              <w:rFonts w:ascii="Maiandra GD" w:eastAsia="Times New Roman" w:hAnsi="Maiandra GD" w:cs="Times New Roman"/>
+              <w:rFonts w:ascii="Maiandra GD" w:hAnsi="Maiandra GD" w:eastAsia="Times New Roman" w:cs="Times New Roman"/>
               <w:b/>
               <w:color w:val="000000"/>
               <w:sz w:val="24"/>
@@ -1114,7 +1114,7 @@
       </w:sdt>
       <w:r>
         <w:rPr>
-          <w:rFonts w:ascii="Cambria" w:eastAsia="Times New Roman" w:hAnsi="Cambria" w:cs="Times New Roman"/>
+          <w:rFonts w:ascii="Cambria" w:hAnsi="Cambria" w:eastAsia="Times New Roman" w:cs="Times New Roman"/>
           <w:b/>
           <w:bCs/>
           <w:color w:val="000000"/>
@@ -1125,7 +1125,7 @@
       </w:r>
       <w:r>
         <w:rPr>
-          <w:rFonts w:ascii="Maiandra GD" w:eastAsia="Times New Roman" w:hAnsi="Maiandra GD" w:cs="Times New Roman"/>
+          <w:rFonts w:ascii="Maiandra GD" w:hAnsi="Maiandra GD" w:eastAsia="Times New Roman" w:cs="Times New Roman"/>
           <w:color w:val="000000"/>
           <w:sz w:val="24"/>
           <w:szCs w:val="24"/>
@@ -1137,14 +1137,14 @@
       <w:pPr>
         <w:spacing w:before="100" w:beforeAutospacing="1" w:after="100" w:afterAutospacing="1" w:line="240" w:lineRule="auto"/>
         <w:rPr>
-          <w:rFonts w:ascii="Times New Roman" w:eastAsia="Times New Roman" w:hAnsi="Times New Roman" w:cs="Times New Roman"/>
-          <w:sz w:val="24"/>
-          <w:szCs w:val="24"/>
-        </w:rPr>
-      </w:pPr>
-      <w:r>
-        <w:rPr>
-          <w:rFonts w:ascii="Maiandra GD" w:eastAsia="Times New Roman" w:hAnsi="Maiandra GD" w:cs="Times New Roman"/>
+          <w:rFonts w:ascii="Times New Roman" w:hAnsi="Times New Roman" w:eastAsia="Times New Roman" w:cs="Times New Roman"/>
+          <w:sz w:val="24"/>
+          <w:szCs w:val="24"/>
+        </w:rPr>
+      </w:pPr>
+      <w:r>
+        <w:rPr>
+          <w:rFonts w:ascii="Maiandra GD" w:hAnsi="Maiandra GD" w:eastAsia="Times New Roman" w:cs="Times New Roman"/>
           <w:color w:val="000000"/>
           <w:sz w:val="24"/>
           <w:szCs w:val="24"/>
@@ -1154,7 +1154,7 @@
       <w:sdt>
         <w:sdtPr>
           <w:rPr>
-            <w:rFonts w:ascii="Maiandra GD" w:eastAsia="Times New Roman" w:hAnsi="Maiandra GD" w:cs="Times New Roman"/>
+            <w:rFonts w:ascii="Maiandra GD" w:hAnsi="Maiandra GD" w:eastAsia="Times New Roman" w:cs="Times New Roman"/>
             <w:b/>
             <w:color w:val="000000"/>
             <w:sz w:val="24"/>
@@ -1174,7 +1174,7 @@
           <w:proofErr w:type="spellStart"/>
           <w:r>
             <w:rPr>
-              <w:rFonts w:ascii="Maiandra GD" w:eastAsia="Times New Roman" w:hAnsi="Maiandra GD" w:cs="Times New Roman"/>
+              <w:rFonts w:ascii="Maiandra GD" w:hAnsi="Maiandra GD" w:eastAsia="Times New Roman" w:cs="Times New Roman"/>
               <w:b/>
               <w:color w:val="000000"/>
               <w:sz w:val="24"/>
@@ -1187,7 +1187,7 @@
       </w:sdt>
       <w:r>
         <w:rPr>
-          <w:rFonts w:ascii="Maiandra GD" w:eastAsia="Times New Roman" w:hAnsi="Maiandra GD" w:cs="Times New Roman"/>
+          <w:rFonts w:ascii="Maiandra GD" w:hAnsi="Maiandra GD" w:eastAsia="Times New Roman" w:cs="Times New Roman"/>
           <w:color w:val="000000"/>
           <w:sz w:val="24"/>
           <w:szCs w:val="24"/>
@@ -1196,7 +1196,7 @@
       </w:r>
       <w:r>
         <w:rPr>
-          <w:rFonts w:ascii="Maiandra GD" w:eastAsia="Times New Roman" w:hAnsi="Maiandra GD" w:cs="Times New Roman"/>
+          <w:rFonts w:ascii="Maiandra GD" w:hAnsi="Maiandra GD" w:eastAsia="Times New Roman" w:cs="Times New Roman"/>
           <w:color w:val="000000"/>
           <w:sz w:val="24"/>
           <w:szCs w:val="24"/>
@@ -1205,7 +1205,7 @@
       </w:r>
       <w:r>
         <w:rPr>
-          <w:rFonts w:ascii="Maiandra GD" w:eastAsia="Times New Roman" w:hAnsi="Maiandra GD" w:cs="Times New Roman"/>
+          <w:rFonts w:ascii="Maiandra GD" w:hAnsi="Maiandra GD" w:eastAsia="Times New Roman" w:cs="Times New Roman"/>
           <w:color w:val="000000"/>
           <w:sz w:val="24"/>
           <w:szCs w:val="24"/>
@@ -1217,14 +1217,14 @@
       <w:pPr>
         <w:spacing w:before="100" w:beforeAutospacing="1" w:after="100" w:afterAutospacing="1" w:line="240" w:lineRule="auto"/>
         <w:rPr>
-          <w:rFonts w:ascii="Times New Roman" w:eastAsia="Times New Roman" w:hAnsi="Times New Roman" w:cs="Times New Roman"/>
-          <w:sz w:val="24"/>
-          <w:szCs w:val="24"/>
-        </w:rPr>
-      </w:pPr>
-      <w:r>
-        <w:rPr>
-          <w:rFonts w:ascii="Maiandra GD" w:eastAsia="Times New Roman" w:hAnsi="Maiandra GD" w:cs="Times New Roman"/>
+          <w:rFonts w:ascii="Times New Roman" w:hAnsi="Times New Roman" w:eastAsia="Times New Roman" w:cs="Times New Roman"/>
+          <w:sz w:val="24"/>
+          <w:szCs w:val="24"/>
+        </w:rPr>
+      </w:pPr>
+      <w:r>
+        <w:rPr>
+          <w:rFonts w:ascii="Maiandra GD" w:hAnsi="Maiandra GD" w:eastAsia="Times New Roman" w:cs="Times New Roman"/>
           <w:color w:val="000000"/>
           <w:sz w:val="24"/>
           <w:szCs w:val="24"/>
@@ -1234,7 +1234,7 @@
       <w:sdt>
         <w:sdtPr>
           <w:rPr>
-            <w:rFonts w:ascii="Maiandra GD" w:eastAsia="Times New Roman" w:hAnsi="Maiandra GD" w:cs="Times New Roman"/>
+            <w:rFonts w:ascii="Maiandra GD" w:hAnsi="Maiandra GD" w:eastAsia="Times New Roman" w:cs="Times New Roman"/>
             <w:b/>
             <w:color w:val="000000"/>
             <w:sz w:val="24"/>
@@ -1254,7 +1254,7 @@
           <w:proofErr w:type="spellStart"/>
           <w:r>
             <w:rPr>
-              <w:rFonts w:ascii="Maiandra GD" w:eastAsia="Times New Roman" w:hAnsi="Maiandra GD" w:cs="Times New Roman"/>
+              <w:rFonts w:ascii="Maiandra GD" w:hAnsi="Maiandra GD" w:eastAsia="Times New Roman" w:cs="Times New Roman"/>
               <w:b/>
               <w:color w:val="000000"/>
               <w:sz w:val="24"/>
@@ -1267,7 +1267,7 @@
       </w:sdt>
       <w:r>
         <w:rPr>
-          <w:rFonts w:ascii="Maiandra GD" w:eastAsia="Times New Roman" w:hAnsi="Maiandra GD" w:cs="Times New Roman"/>
+          <w:rFonts w:ascii="Maiandra GD" w:hAnsi="Maiandra GD" w:eastAsia="Times New Roman" w:cs="Times New Roman"/>
           <w:b/>
           <w:bCs/>
           <w:color w:val="000000"/>
@@ -1281,15 +1281,15 @@
       <w:pPr>
         <w:spacing w:before="100" w:beforeAutospacing="1" w:after="100" w:afterAutospacing="1" w:line="240" w:lineRule="auto"/>
         <w:rPr>
-          <w:rFonts w:ascii="Maiandra GD" w:eastAsia="Times New Roman" w:hAnsi="Maiandra GD" w:cs="Times New Roman"/>
-          <w:color w:val="000000"/>
-          <w:sz w:val="24"/>
-          <w:szCs w:val="24"/>
-        </w:rPr>
-      </w:pPr>
-      <w:r>
-        <w:rPr>
-          <w:rFonts w:ascii="Maiandra GD" w:eastAsia="Times New Roman" w:hAnsi="Maiandra GD" w:cs="Times New Roman"/>
+          <w:rFonts w:ascii="Maiandra GD" w:hAnsi="Maiandra GD" w:eastAsia="Times New Roman" w:cs="Times New Roman"/>
+          <w:color w:val="000000"/>
+          <w:sz w:val="24"/>
+          <w:szCs w:val="24"/>
+        </w:rPr>
+      </w:pPr>
+      <w:r>
+        <w:rPr>
+          <w:rFonts w:ascii="Maiandra GD" w:hAnsi="Maiandra GD" w:eastAsia="Times New Roman" w:cs="Times New Roman"/>
           <w:color w:val="000000"/>
           <w:sz w:val="24"/>
           <w:szCs w:val="24"/>
@@ -1301,51 +1301,51 @@
       <w:pPr>
         <w:spacing w:before="100" w:beforeAutospacing="1" w:after="100" w:afterAutospacing="1" w:line="240" w:lineRule="auto"/>
         <w:rPr>
-          <w:rFonts w:ascii="Maiandra GD" w:eastAsia="Times New Roman" w:hAnsi="Maiandra GD" w:cs="Times New Roman"/>
-          <w:color w:val="000000"/>
-          <w:sz w:val="24"/>
-          <w:szCs w:val="24"/>
-        </w:rPr>
-      </w:pPr>
-    </w:p>
-    <w:p>
-      <w:pPr>
-        <w:spacing w:before="100" w:beforeAutospacing="1" w:after="100" w:afterAutospacing="1" w:line="240" w:lineRule="auto"/>
-        <w:rPr>
-          <w:rFonts w:ascii="Maiandra GD" w:eastAsia="Times New Roman" w:hAnsi="Maiandra GD" w:cs="Times New Roman"/>
-          <w:color w:val="000000"/>
-          <w:sz w:val="24"/>
-          <w:szCs w:val="24"/>
-        </w:rPr>
-      </w:pPr>
-    </w:p>
-    <w:p>
-      <w:pPr>
-        <w:spacing w:before="100" w:beforeAutospacing="1" w:after="100" w:afterAutospacing="1" w:line="240" w:lineRule="auto"/>
-        <w:rPr>
-          <w:rFonts w:ascii="Maiandra GD" w:eastAsia="Times New Roman" w:hAnsi="Maiandra GD" w:cs="Times New Roman"/>
-          <w:color w:val="000000"/>
-          <w:sz w:val="24"/>
-          <w:szCs w:val="24"/>
-        </w:rPr>
-      </w:pPr>
-    </w:p>
-    <w:p>
-      <w:pPr>
-        <w:spacing w:before="100" w:beforeAutospacing="1" w:after="100" w:afterAutospacing="1" w:line="240" w:lineRule="auto"/>
-        <w:rPr>
-          <w:rFonts w:ascii="Maiandra GD" w:eastAsia="Times New Roman" w:hAnsi="Maiandra GD" w:cs="Times New Roman"/>
-          <w:color w:val="000000"/>
-          <w:sz w:val="24"/>
-          <w:szCs w:val="24"/>
-        </w:rPr>
-      </w:pPr>
-    </w:p>
-    <w:p>
-      <w:pPr>
-        <w:spacing w:before="100" w:beforeAutospacing="1" w:after="100" w:afterAutospacing="1" w:line="240" w:lineRule="auto"/>
-        <w:rPr>
-          <w:rFonts w:ascii="Maiandra GD" w:eastAsia="Times New Roman" w:hAnsi="Maiandra GD" w:cs="Times New Roman"/>
+          <w:rFonts w:ascii="Maiandra GD" w:hAnsi="Maiandra GD" w:eastAsia="Times New Roman" w:cs="Times New Roman"/>
+          <w:color w:val="000000"/>
+          <w:sz w:val="24"/>
+          <w:szCs w:val="24"/>
+        </w:rPr>
+      </w:pPr>
+    </w:p>
+    <w:p>
+      <w:pPr>
+        <w:spacing w:before="100" w:beforeAutospacing="1" w:after="100" w:afterAutospacing="1" w:line="240" w:lineRule="auto"/>
+        <w:rPr>
+          <w:rFonts w:ascii="Maiandra GD" w:hAnsi="Maiandra GD" w:eastAsia="Times New Roman" w:cs="Times New Roman"/>
+          <w:color w:val="000000"/>
+          <w:sz w:val="24"/>
+          <w:szCs w:val="24"/>
+        </w:rPr>
+      </w:pPr>
+    </w:p>
+    <w:p>
+      <w:pPr>
+        <w:spacing w:before="100" w:beforeAutospacing="1" w:after="100" w:afterAutospacing="1" w:line="240" w:lineRule="auto"/>
+        <w:rPr>
+          <w:rFonts w:ascii="Maiandra GD" w:hAnsi="Maiandra GD" w:eastAsia="Times New Roman" w:cs="Times New Roman"/>
+          <w:color w:val="000000"/>
+          <w:sz w:val="24"/>
+          <w:szCs w:val="24"/>
+        </w:rPr>
+      </w:pPr>
+    </w:p>
+    <w:p>
+      <w:pPr>
+        <w:spacing w:before="100" w:beforeAutospacing="1" w:after="100" w:afterAutospacing="1" w:line="240" w:lineRule="auto"/>
+        <w:rPr>
+          <w:rFonts w:ascii="Maiandra GD" w:hAnsi="Maiandra GD" w:eastAsia="Times New Roman" w:cs="Times New Roman"/>
+          <w:color w:val="000000"/>
+          <w:sz w:val="24"/>
+          <w:szCs w:val="24"/>
+        </w:rPr>
+      </w:pPr>
+    </w:p>
+    <w:p>
+      <w:pPr>
+        <w:spacing w:before="100" w:beforeAutospacing="1" w:after="100" w:afterAutospacing="1" w:line="240" w:lineRule="auto"/>
+        <w:rPr>
+          <w:rFonts w:ascii="Maiandra GD" w:hAnsi="Maiandra GD" w:eastAsia="Times New Roman" w:cs="Times New Roman"/>
           <w:b/>
           <w:bCs/>
           <w:color w:val="000000"/>
@@ -1355,7 +1355,7 @@
       </w:pPr>
       <w:r>
         <w:rPr>
-          <w:rFonts w:ascii="Maiandra GD" w:eastAsia="Times New Roman" w:hAnsi="Maiandra GD" w:cs="Times New Roman"/>
+          <w:rFonts w:ascii="Maiandra GD" w:hAnsi="Maiandra GD" w:eastAsia="Times New Roman" w:cs="Times New Roman"/>
           <w:b/>
           <w:bCs/>
           <w:color w:val="000000"/>
@@ -1385,7 +1385,7 @@
             <w:tcBorders>
               <w:top w:val="nil"/>
               <w:left w:val="nil"/>
-              <w:bottom w:val="single" w:sz="4" w:space="0" w:color="auto"/>
+              <w:bottom w:val="single" w:color="auto" w:sz="4" w:space="0"/>
               <w:right w:val="nil"/>
             </w:tcBorders>
             <w:shd w:val="clear" w:color="auto" w:fill="auto"/>
@@ -1397,7 +1397,7 @@
             <w:pPr>
               <w:spacing w:before="100" w:beforeAutospacing="1" w:after="100" w:afterAutospacing="1" w:line="240" w:lineRule="auto"/>
               <w:rPr>
-                <w:rFonts w:ascii="Maiandra GD" w:eastAsia="Times New Roman" w:hAnsi="Maiandra GD" w:cs="Times New Roman"/>
+                <w:rFonts w:ascii="Maiandra GD" w:hAnsi="Maiandra GD" w:eastAsia="Times New Roman" w:cs="Times New Roman"/>
                 <w:b/>
                 <w:bCs/>
                 <w:color w:val="000000"/>
@@ -1425,7 +1425,7 @@
             <w:pPr>
               <w:spacing w:before="100" w:beforeAutospacing="1" w:after="100" w:afterAutospacing="1" w:line="240" w:lineRule="auto"/>
               <w:rPr>
-                <w:rFonts w:ascii="Maiandra GD" w:eastAsia="Times New Roman" w:hAnsi="Maiandra GD" w:cs="Times New Roman"/>
+                <w:rFonts w:ascii="Maiandra GD" w:hAnsi="Maiandra GD" w:eastAsia="Times New Roman" w:cs="Times New Roman"/>
                 <w:b/>
                 <w:bCs/>
                 <w:color w:val="000000"/>
@@ -1445,9 +1445,9 @@
             <w:tcW w:w="6379" w:type="dxa"/>
             <w:tcBorders>
               <w:top w:val="nil"/>
-              <w:left w:val="single" w:sz="4" w:space="0" w:color="auto"/>
-              <w:bottom w:val="single" w:sz="4" w:space="0" w:color="auto"/>
-              <w:right w:val="single" w:sz="4" w:space="0" w:color="auto"/>
+              <w:left w:val="single" w:color="auto" w:sz="4" w:space="0"/>
+              <w:bottom w:val="single" w:color="auto" w:sz="4" w:space="0"/>
+              <w:right w:val="single" w:color="auto" w:sz="4" w:space="0"/>
             </w:tcBorders>
             <w:shd w:val="clear" w:color="auto" w:fill="auto"/>
             <w:noWrap/>
@@ -1458,7 +1458,7 @@
             <w:pPr>
               <w:spacing w:before="100" w:beforeAutospacing="1" w:after="100" w:afterAutospacing="1" w:line="240" w:lineRule="auto"/>
               <w:rPr>
-                <w:rFonts w:ascii="Maiandra GD" w:eastAsia="Times New Roman" w:hAnsi="Maiandra GD" w:cs="Times New Roman"/>
+                <w:rFonts w:ascii="Maiandra GD" w:hAnsi="Maiandra GD" w:eastAsia="Times New Roman" w:cs="Times New Roman"/>
                 <w:b/>
                 <w:bCs/>
                 <w:color w:val="000000"/>
@@ -1468,7 +1468,7 @@
             </w:pPr>
             <w:r>
               <w:rPr>
-                <w:rFonts w:ascii="Maiandra GD" w:eastAsia="Times New Roman" w:hAnsi="Maiandra GD" w:cs="Times New Roman"/>
+                <w:rFonts w:ascii="Maiandra GD" w:hAnsi="Maiandra GD" w:eastAsia="Times New Roman" w:cs="Times New Roman"/>
                 <w:b/>
                 <w:bCs/>
                 <w:color w:val="000000"/>
@@ -1497,7 +1497,7 @@
             <w:pPr>
               <w:spacing w:before="100" w:beforeAutospacing="1" w:after="100" w:afterAutospacing="1" w:line="240" w:lineRule="auto"/>
               <w:rPr>
-                <w:rFonts w:ascii="Maiandra GD" w:eastAsia="Times New Roman" w:hAnsi="Maiandra GD" w:cs="Times New Roman"/>
+                <w:rFonts w:ascii="Maiandra GD" w:hAnsi="Maiandra GD" w:eastAsia="Times New Roman" w:cs="Times New Roman"/>
                 <w:b/>
                 <w:bCs/>
                 <w:color w:val="000000"/>
@@ -1507,7 +1507,7 @@
             </w:pPr>
             <w:r>
               <w:rPr>
-                <w:rFonts w:ascii="Maiandra GD" w:eastAsia="Times New Roman" w:hAnsi="Maiandra GD" w:cs="Times New Roman"/>
+                <w:rFonts w:ascii="Maiandra GD" w:hAnsi="Maiandra GD" w:eastAsia="Times New Roman" w:cs="Times New Roman"/>
                 <w:b/>
                 <w:bCs/>
                 <w:color w:val="000000"/>
@@ -1528,9 +1528,9 @@
             <w:tcW w:w="6379" w:type="dxa"/>
             <w:tcBorders>
               <w:top w:val="nil"/>
-              <w:left w:val="single" w:sz="4" w:space="0" w:color="auto"/>
-              <w:bottom w:val="single" w:sz="4" w:space="0" w:color="auto"/>
-              <w:right w:val="single" w:sz="4" w:space="0" w:color="auto"/>
+              <w:left w:val="single" w:color="auto" w:sz="4" w:space="0"/>
+              <w:bottom w:val="single" w:color="auto" w:sz="4" w:space="0"/>
+              <w:right w:val="single" w:color="auto" w:sz="4" w:space="0"/>
             </w:tcBorders>
             <w:shd w:val="clear" w:color="auto" w:fill="auto"/>
             <w:noWrap/>
@@ -1541,7 +1541,7 @@
             <w:pPr>
               <w:spacing w:before="100" w:beforeAutospacing="1" w:after="100" w:afterAutospacing="1" w:line="240" w:lineRule="auto"/>
               <w:rPr>
-                <w:rFonts w:ascii="Maiandra GD" w:eastAsia="Times New Roman" w:hAnsi="Maiandra GD" w:cs="Times New Roman"/>
+                <w:rFonts w:ascii="Maiandra GD" w:hAnsi="Maiandra GD" w:eastAsia="Times New Roman" w:cs="Times New Roman"/>
                 <w:color w:val="000000"/>
                 <w:sz w:val="24"/>
                 <w:szCs w:val="24"/>
@@ -1549,7 +1549,7 @@
             </w:pPr>
             <w:r>
               <w:rPr>
-                <w:rFonts w:ascii="Maiandra GD" w:eastAsia="Times New Roman" w:hAnsi="Maiandra GD" w:cs="Times New Roman"/>
+                <w:rFonts w:ascii="Maiandra GD" w:hAnsi="Maiandra GD" w:eastAsia="Times New Roman" w:cs="Times New Roman"/>
                 <w:color w:val="000000"/>
                 <w:sz w:val="24"/>
                 <w:szCs w:val="24"/>
@@ -1562,10 +1562,10 @@
           <w:tcPr>
             <w:tcW w:w="2235" w:type="dxa"/>
             <w:tcBorders>
-              <w:top w:val="single" w:sz="4" w:space="0" w:color="auto"/>
+              <w:top w:val="single" w:color="auto" w:sz="4" w:space="0"/>
               <w:left w:val="nil"/>
-              <w:bottom w:val="single" w:sz="4" w:space="0" w:color="auto"/>
-              <w:right w:val="single" w:sz="4" w:space="0" w:color="auto"/>
+              <w:bottom w:val="single" w:color="auto" w:sz="4" w:space="0"/>
+              <w:right w:val="single" w:color="auto" w:sz="4" w:space="0"/>
             </w:tcBorders>
             <w:shd w:val="clear" w:color="auto" w:fill="auto"/>
             <w:noWrap/>
@@ -1576,7 +1576,7 @@
             <w:pPr>
               <w:spacing w:before="100" w:beforeAutospacing="1" w:after="100" w:afterAutospacing="1" w:line="240" w:lineRule="auto"/>
               <w:rPr>
-                <w:rFonts w:ascii="Maiandra GD" w:eastAsia="Times New Roman" w:hAnsi="Maiandra GD" w:cs="Times New Roman"/>
+                <w:rFonts w:ascii="Maiandra GD" w:hAnsi="Maiandra GD" w:eastAsia="Times New Roman" w:cs="Times New Roman"/>
                 <w:color w:val="000000"/>
                 <w:sz w:val="24"/>
                 <w:szCs w:val="24"/>
@@ -1584,7 +1584,7 @@
             </w:pPr>
             <w:r>
               <w:rPr>
-                <w:rFonts w:ascii="Maiandra GD" w:eastAsia="Times New Roman" w:hAnsi="Maiandra GD" w:cs="Times New Roman"/>
+                <w:rFonts w:ascii="Maiandra GD" w:hAnsi="Maiandra GD" w:eastAsia="Times New Roman" w:cs="Times New Roman"/>
                 <w:color w:val="000000"/>
                 <w:sz w:val="24"/>
                 <w:szCs w:val="24"/>
@@ -1603,9 +1603,9 @@
             <w:tcW w:w="6379" w:type="dxa"/>
             <w:tcBorders>
               <w:top w:val="nil"/>
-              <w:left w:val="single" w:sz="4" w:space="0" w:color="auto"/>
-              <w:bottom w:val="single" w:sz="4" w:space="0" w:color="auto"/>
-              <w:right w:val="single" w:sz="4" w:space="0" w:color="auto"/>
+              <w:left w:val="single" w:color="auto" w:sz="4" w:space="0"/>
+              <w:bottom w:val="single" w:color="auto" w:sz="4" w:space="0"/>
+              <w:right w:val="single" w:color="auto" w:sz="4" w:space="0"/>
             </w:tcBorders>
             <w:shd w:val="clear" w:color="auto" w:fill="auto"/>
             <w:noWrap/>
@@ -1616,7 +1616,7 @@
             <w:pPr>
               <w:spacing w:before="100" w:beforeAutospacing="1" w:after="100" w:afterAutospacing="1" w:line="240" w:lineRule="auto"/>
               <w:rPr>
-                <w:rFonts w:ascii="Maiandra GD" w:eastAsia="Times New Roman" w:hAnsi="Maiandra GD" w:cs="Times New Roman"/>
+                <w:rFonts w:ascii="Maiandra GD" w:hAnsi="Maiandra GD" w:eastAsia="Times New Roman" w:cs="Times New Roman"/>
                 <w:b/>
                 <w:bCs/>
                 <w:color w:val="000000"/>
@@ -1626,7 +1626,7 @@
             </w:pPr>
             <w:r>
               <w:rPr>
-                <w:rFonts w:ascii="Maiandra GD" w:eastAsia="Times New Roman" w:hAnsi="Maiandra GD" w:cs="Times New Roman"/>
+                <w:rFonts w:ascii="Maiandra GD" w:hAnsi="Maiandra GD" w:eastAsia="Times New Roman" w:cs="Times New Roman"/>
                 <w:b/>
                 <w:bCs/>
                 <w:color w:val="000000"/>
@@ -1643,8 +1643,8 @@
             <w:tcBorders>
               <w:top w:val="nil"/>
               <w:left w:val="nil"/>
-              <w:bottom w:val="single" w:sz="4" w:space="0" w:color="auto"/>
-              <w:right w:val="single" w:sz="4" w:space="0" w:color="auto"/>
+              <w:bottom w:val="single" w:color="auto" w:sz="4" w:space="0"/>
+              <w:right w:val="single" w:color="auto" w:sz="4" w:space="0"/>
             </w:tcBorders>
             <w:shd w:val="clear" w:color="auto" w:fill="auto"/>
             <w:noWrap/>
@@ -1655,7 +1655,7 @@
             <w:pPr>
               <w:spacing w:before="100" w:beforeAutospacing="1" w:after="100" w:afterAutospacing="1" w:line="240" w:lineRule="auto"/>
               <w:rPr>
-                <w:rFonts w:ascii="Maiandra GD" w:eastAsia="Times New Roman" w:hAnsi="Maiandra GD" w:cs="Times New Roman"/>
+                <w:rFonts w:ascii="Maiandra GD" w:hAnsi="Maiandra GD" w:eastAsia="Times New Roman" w:cs="Times New Roman"/>
                 <w:color w:val="000000"/>
                 <w:sz w:val="24"/>
                 <w:szCs w:val="24"/>
@@ -1663,7 +1663,7 @@
             </w:pPr>
             <w:r>
               <w:rPr>
-                <w:rFonts w:ascii="Maiandra GD" w:eastAsia="Times New Roman" w:hAnsi="Maiandra GD" w:cs="Times New Roman"/>
+                <w:rFonts w:ascii="Maiandra GD" w:hAnsi="Maiandra GD" w:eastAsia="Times New Roman" w:cs="Times New Roman"/>
                 <w:color w:val="000000"/>
                 <w:sz w:val="24"/>
                 <w:szCs w:val="24"/>
@@ -1682,9 +1682,9 @@
             <w:tcW w:w="6379" w:type="dxa"/>
             <w:tcBorders>
               <w:top w:val="nil"/>
-              <w:left w:val="single" w:sz="4" w:space="0" w:color="auto"/>
-              <w:bottom w:val="single" w:sz="4" w:space="0" w:color="auto"/>
-              <w:right w:val="single" w:sz="4" w:space="0" w:color="auto"/>
+              <w:left w:val="single" w:color="auto" w:sz="4" w:space="0"/>
+              <w:bottom w:val="single" w:color="auto" w:sz="4" w:space="0"/>
+              <w:right w:val="single" w:color="auto" w:sz="4" w:space="0"/>
             </w:tcBorders>
             <w:shd w:val="clear" w:color="auto" w:fill="auto"/>
             <w:noWrap/>
@@ -1695,7 +1695,7 @@
             <w:pPr>
               <w:spacing w:before="100" w:beforeAutospacing="1" w:after="100" w:afterAutospacing="1" w:line="240" w:lineRule="auto"/>
               <w:rPr>
-                <w:rFonts w:ascii="Maiandra GD" w:eastAsia="Times New Roman" w:hAnsi="Maiandra GD" w:cs="Times New Roman"/>
+                <w:rFonts w:ascii="Maiandra GD" w:hAnsi="Maiandra GD" w:eastAsia="Times New Roman" w:cs="Times New Roman"/>
                 <w:color w:val="000000"/>
                 <w:sz w:val="24"/>
                 <w:szCs w:val="24"/>
@@ -1703,7 +1703,7 @@
             </w:pPr>
             <w:r>
               <w:rPr>
-                <w:rFonts w:ascii="Maiandra GD" w:eastAsia="Times New Roman" w:hAnsi="Maiandra GD" w:cs="Times New Roman"/>
+                <w:rFonts w:ascii="Maiandra GD" w:hAnsi="Maiandra GD" w:eastAsia="Times New Roman" w:cs="Times New Roman"/>
                 <w:color w:val="000000"/>
                 <w:sz w:val="24"/>
                 <w:szCs w:val="24"/>
@@ -1718,8 +1718,8 @@
             <w:tcBorders>
               <w:top w:val="nil"/>
               <w:left w:val="nil"/>
-              <w:bottom w:val="single" w:sz="4" w:space="0" w:color="auto"/>
-              <w:right w:val="single" w:sz="4" w:space="0" w:color="auto"/>
+              <w:bottom w:val="single" w:color="auto" w:sz="4" w:space="0"/>
+              <w:right w:val="single" w:color="auto" w:sz="4" w:space="0"/>
             </w:tcBorders>
             <w:shd w:val="clear" w:color="auto" w:fill="auto"/>
             <w:noWrap/>
@@ -1730,7 +1730,7 @@
             <w:pPr>
               <w:spacing w:before="100" w:beforeAutospacing="1" w:after="100" w:afterAutospacing="1" w:line="240" w:lineRule="auto"/>
               <w:rPr>
-                <w:rFonts w:ascii="Maiandra GD" w:eastAsia="Times New Roman" w:hAnsi="Maiandra GD" w:cs="Times New Roman"/>
+                <w:rFonts w:ascii="Maiandra GD" w:hAnsi="Maiandra GD" w:eastAsia="Times New Roman" w:cs="Times New Roman"/>
                 <w:color w:val="000000"/>
                 <w:sz w:val="24"/>
                 <w:szCs w:val="24"/>
@@ -1738,7 +1738,7 @@
             </w:pPr>
             <w:r>
               <w:rPr>
-                <w:rFonts w:ascii="Maiandra GD" w:eastAsia="Times New Roman" w:hAnsi="Maiandra GD" w:cs="Times New Roman"/>
+                <w:rFonts w:ascii="Maiandra GD" w:hAnsi="Maiandra GD" w:eastAsia="Times New Roman" w:cs="Times New Roman"/>
                 <w:color w:val="000000"/>
                 <w:sz w:val="24"/>
                 <w:szCs w:val="24"/>
@@ -1757,9 +1757,9 @@
             <w:tcW w:w="6379" w:type="dxa"/>
             <w:tcBorders>
               <w:top w:val="nil"/>
-              <w:left w:val="single" w:sz="4" w:space="0" w:color="auto"/>
-              <w:bottom w:val="single" w:sz="4" w:space="0" w:color="auto"/>
-              <w:right w:val="single" w:sz="4" w:space="0" w:color="auto"/>
+              <w:left w:val="single" w:color="auto" w:sz="4" w:space="0"/>
+              <w:bottom w:val="single" w:color="auto" w:sz="4" w:space="0"/>
+              <w:right w:val="single" w:color="auto" w:sz="4" w:space="0"/>
             </w:tcBorders>
             <w:shd w:val="clear" w:color="auto" w:fill="auto"/>
             <w:noWrap/>
@@ -1770,7 +1770,7 @@
             <w:pPr>
               <w:spacing w:before="100" w:beforeAutospacing="1" w:after="100" w:afterAutospacing="1" w:line="240" w:lineRule="auto"/>
               <w:rPr>
-                <w:rFonts w:ascii="Maiandra GD" w:eastAsia="Times New Roman" w:hAnsi="Maiandra GD" w:cs="Times New Roman"/>
+                <w:rFonts w:ascii="Maiandra GD" w:hAnsi="Maiandra GD" w:eastAsia="Times New Roman" w:cs="Times New Roman"/>
                 <w:color w:val="000000"/>
                 <w:sz w:val="24"/>
                 <w:szCs w:val="24"/>
@@ -1778,7 +1778,7 @@
             </w:pPr>
             <w:r>
               <w:rPr>
-                <w:rFonts w:ascii="Maiandra GD" w:eastAsia="Times New Roman" w:hAnsi="Maiandra GD" w:cs="Times New Roman"/>
+                <w:rFonts w:ascii="Maiandra GD" w:hAnsi="Maiandra GD" w:eastAsia="Times New Roman" w:cs="Times New Roman"/>
                 <w:color w:val="000000"/>
                 <w:sz w:val="24"/>
                 <w:szCs w:val="24"/>
@@ -1793,8 +1793,8 @@
             <w:tcBorders>
               <w:top w:val="nil"/>
               <w:left w:val="nil"/>
-              <w:bottom w:val="single" w:sz="4" w:space="0" w:color="auto"/>
-              <w:right w:val="single" w:sz="4" w:space="0" w:color="auto"/>
+              <w:bottom w:val="single" w:color="auto" w:sz="4" w:space="0"/>
+              <w:right w:val="single" w:color="auto" w:sz="4" w:space="0"/>
             </w:tcBorders>
             <w:shd w:val="clear" w:color="auto" w:fill="auto"/>
             <w:noWrap/>
@@ -1805,7 +1805,7 @@
             <w:pPr>
               <w:spacing w:before="100" w:beforeAutospacing="1" w:after="100" w:afterAutospacing="1" w:line="240" w:lineRule="auto"/>
               <w:rPr>
-                <w:rFonts w:ascii="Maiandra GD" w:eastAsia="Times New Roman" w:hAnsi="Maiandra GD" w:cs="Times New Roman"/>
+                <w:rFonts w:ascii="Maiandra GD" w:hAnsi="Maiandra GD" w:eastAsia="Times New Roman" w:cs="Times New Roman"/>
                 <w:color w:val="000000"/>
                 <w:sz w:val="24"/>
                 <w:szCs w:val="24"/>
@@ -1813,7 +1813,7 @@
             </w:pPr>
             <w:r>
               <w:rPr>
-                <w:rFonts w:ascii="Maiandra GD" w:eastAsia="Times New Roman" w:hAnsi="Maiandra GD" w:cs="Times New Roman"/>
+                <w:rFonts w:ascii="Maiandra GD" w:hAnsi="Maiandra GD" w:eastAsia="Times New Roman" w:cs="Times New Roman"/>
                 <w:color w:val="000000"/>
                 <w:sz w:val="24"/>
                 <w:szCs w:val="24"/>
@@ -1832,9 +1832,9 @@
             <w:tcW w:w="6379" w:type="dxa"/>
             <w:tcBorders>
               <w:top w:val="nil"/>
-              <w:left w:val="single" w:sz="4" w:space="0" w:color="auto"/>
-              <w:bottom w:val="single" w:sz="4" w:space="0" w:color="auto"/>
-              <w:right w:val="single" w:sz="4" w:space="0" w:color="auto"/>
+              <w:left w:val="single" w:color="auto" w:sz="4" w:space="0"/>
+              <w:bottom w:val="single" w:color="auto" w:sz="4" w:space="0"/>
+              <w:right w:val="single" w:color="auto" w:sz="4" w:space="0"/>
             </w:tcBorders>
             <w:shd w:val="clear" w:color="auto" w:fill="auto"/>
             <w:noWrap/>
@@ -1845,7 +1845,7 @@
             <w:pPr>
               <w:spacing w:before="100" w:beforeAutospacing="1" w:after="100" w:afterAutospacing="1" w:line="240" w:lineRule="auto"/>
               <w:rPr>
-                <w:rFonts w:ascii="Maiandra GD" w:eastAsia="Times New Roman" w:hAnsi="Maiandra GD" w:cs="Times New Roman"/>
+                <w:rFonts w:ascii="Maiandra GD" w:hAnsi="Maiandra GD" w:eastAsia="Times New Roman" w:cs="Times New Roman"/>
                 <w:color w:val="000000"/>
                 <w:sz w:val="24"/>
                 <w:szCs w:val="24"/>
@@ -1853,7 +1853,7 @@
             </w:pPr>
             <w:r>
               <w:rPr>
-                <w:rFonts w:ascii="Maiandra GD" w:eastAsia="Times New Roman" w:hAnsi="Maiandra GD" w:cs="Times New Roman"/>
+                <w:rFonts w:ascii="Maiandra GD" w:hAnsi="Maiandra GD" w:eastAsia="Times New Roman" w:cs="Times New Roman"/>
                 <w:color w:val="000000"/>
                 <w:sz w:val="24"/>
                 <w:szCs w:val="24"/>
@@ -1868,8 +1868,8 @@
             <w:tcBorders>
               <w:top w:val="nil"/>
               <w:left w:val="nil"/>
-              <w:bottom w:val="single" w:sz="4" w:space="0" w:color="auto"/>
-              <w:right w:val="single" w:sz="4" w:space="0" w:color="auto"/>
+              <w:bottom w:val="single" w:color="auto" w:sz="4" w:space="0"/>
+              <w:right w:val="single" w:color="auto" w:sz="4" w:space="0"/>
             </w:tcBorders>
             <w:shd w:val="clear" w:color="auto" w:fill="auto"/>
             <w:noWrap/>
@@ -1880,7 +1880,7 @@
             <w:pPr>
               <w:spacing w:before="100" w:beforeAutospacing="1" w:after="100" w:afterAutospacing="1" w:line="240" w:lineRule="auto"/>
               <w:rPr>
-                <w:rFonts w:ascii="Maiandra GD" w:eastAsia="Times New Roman" w:hAnsi="Maiandra GD" w:cs="Times New Roman"/>
+                <w:rFonts w:ascii="Maiandra GD" w:hAnsi="Maiandra GD" w:eastAsia="Times New Roman" w:cs="Times New Roman"/>
                 <w:color w:val="000000"/>
                 <w:sz w:val="24"/>
                 <w:szCs w:val="24"/>
@@ -1888,7 +1888,7 @@
             </w:pPr>
             <w:r>
               <w:rPr>
-                <w:rFonts w:ascii="Maiandra GD" w:eastAsia="Times New Roman" w:hAnsi="Maiandra GD" w:cs="Times New Roman"/>
+                <w:rFonts w:ascii="Maiandra GD" w:hAnsi="Maiandra GD" w:eastAsia="Times New Roman" w:cs="Times New Roman"/>
                 <w:color w:val="000000"/>
                 <w:sz w:val="24"/>
                 <w:szCs w:val="24"/>
@@ -1907,9 +1907,9 @@
             <w:tcW w:w="6379" w:type="dxa"/>
             <w:tcBorders>
               <w:top w:val="nil"/>
-              <w:left w:val="single" w:sz="4" w:space="0" w:color="auto"/>
-              <w:bottom w:val="single" w:sz="4" w:space="0" w:color="auto"/>
-              <w:right w:val="single" w:sz="4" w:space="0" w:color="auto"/>
+              <w:left w:val="single" w:color="auto" w:sz="4" w:space="0"/>
+              <w:bottom w:val="single" w:color="auto" w:sz="4" w:space="0"/>
+              <w:right w:val="single" w:color="auto" w:sz="4" w:space="0"/>
             </w:tcBorders>
             <w:shd w:val="clear" w:color="auto" w:fill="auto"/>
             <w:noWrap/>
@@ -1920,7 +1920,7 @@
             <w:pPr>
               <w:spacing w:before="100" w:beforeAutospacing="1" w:after="100" w:afterAutospacing="1" w:line="240" w:lineRule="auto"/>
               <w:rPr>
-                <w:rFonts w:ascii="Maiandra GD" w:eastAsia="Times New Roman" w:hAnsi="Maiandra GD" w:cs="Times New Roman"/>
+                <w:rFonts w:ascii="Maiandra GD" w:hAnsi="Maiandra GD" w:eastAsia="Times New Roman" w:cs="Times New Roman"/>
                 <w:color w:val="000000"/>
                 <w:sz w:val="24"/>
                 <w:szCs w:val="24"/>
@@ -1928,7 +1928,7 @@
             </w:pPr>
             <w:r>
               <w:rPr>
-                <w:rFonts w:ascii="Maiandra GD" w:eastAsia="Times New Roman" w:hAnsi="Maiandra GD" w:cs="Times New Roman"/>
+                <w:rFonts w:ascii="Maiandra GD" w:hAnsi="Maiandra GD" w:eastAsia="Times New Roman" w:cs="Times New Roman"/>
                 <w:color w:val="000000"/>
                 <w:sz w:val="24"/>
                 <w:szCs w:val="24"/>
@@ -1943,8 +1943,8 @@
             <w:tcBorders>
               <w:top w:val="nil"/>
               <w:left w:val="nil"/>
-              <w:bottom w:val="single" w:sz="4" w:space="0" w:color="auto"/>
-              <w:right w:val="single" w:sz="4" w:space="0" w:color="auto"/>
+              <w:bottom w:val="single" w:color="auto" w:sz="4" w:space="0"/>
+              <w:right w:val="single" w:color="auto" w:sz="4" w:space="0"/>
             </w:tcBorders>
             <w:shd w:val="clear" w:color="auto" w:fill="auto"/>
             <w:noWrap/>
@@ -1955,7 +1955,7 @@
             <w:pPr>
               <w:spacing w:before="100" w:beforeAutospacing="1" w:after="100" w:afterAutospacing="1" w:line="240" w:lineRule="auto"/>
               <w:rPr>
-                <w:rFonts w:ascii="Maiandra GD" w:eastAsia="Times New Roman" w:hAnsi="Maiandra GD" w:cs="Times New Roman"/>
+                <w:rFonts w:ascii="Maiandra GD" w:hAnsi="Maiandra GD" w:eastAsia="Times New Roman" w:cs="Times New Roman"/>
                 <w:color w:val="000000"/>
                 <w:sz w:val="24"/>
                 <w:szCs w:val="24"/>
@@ -1963,7 +1963,7 @@
             </w:pPr>
             <w:r>
               <w:rPr>
-                <w:rFonts w:ascii="Maiandra GD" w:eastAsia="Times New Roman" w:hAnsi="Maiandra GD" w:cs="Times New Roman"/>
+                <w:rFonts w:ascii="Maiandra GD" w:hAnsi="Maiandra GD" w:eastAsia="Times New Roman" w:cs="Times New Roman"/>
                 <w:color w:val="000000"/>
                 <w:sz w:val="24"/>
                 <w:szCs w:val="24"/>
@@ -1982,9 +1982,9 @@
             <w:tcW w:w="6379" w:type="dxa"/>
             <w:tcBorders>
               <w:top w:val="nil"/>
-              <w:left w:val="single" w:sz="4" w:space="0" w:color="auto"/>
-              <w:bottom w:val="single" w:sz="4" w:space="0" w:color="auto"/>
-              <w:right w:val="single" w:sz="4" w:space="0" w:color="auto"/>
+              <w:left w:val="single" w:color="auto" w:sz="4" w:space="0"/>
+              <w:bottom w:val="single" w:color="auto" w:sz="4" w:space="0"/>
+              <w:right w:val="single" w:color="auto" w:sz="4" w:space="0"/>
             </w:tcBorders>
             <w:shd w:val="clear" w:color="auto" w:fill="auto"/>
             <w:noWrap/>
@@ -1995,7 +1995,7 @@
             <w:pPr>
               <w:spacing w:before="100" w:beforeAutospacing="1" w:after="100" w:afterAutospacing="1" w:line="240" w:lineRule="auto"/>
               <w:rPr>
-                <w:rFonts w:ascii="Maiandra GD" w:eastAsia="Times New Roman" w:hAnsi="Maiandra GD" w:cs="Times New Roman"/>
+                <w:rFonts w:ascii="Maiandra GD" w:hAnsi="Maiandra GD" w:eastAsia="Times New Roman" w:cs="Times New Roman"/>
                 <w:color w:val="000000"/>
                 <w:sz w:val="24"/>
                 <w:szCs w:val="24"/>
@@ -2003,7 +2003,7 @@
             </w:pPr>
             <w:r>
               <w:rPr>
-                <w:rFonts w:ascii="Maiandra GD" w:eastAsia="Times New Roman" w:hAnsi="Maiandra GD" w:cs="Times New Roman"/>
+                <w:rFonts w:ascii="Maiandra GD" w:hAnsi="Maiandra GD" w:eastAsia="Times New Roman" w:cs="Times New Roman"/>
                 <w:color w:val="000000"/>
                 <w:sz w:val="24"/>
                 <w:szCs w:val="24"/>
@@ -2018,8 +2018,8 @@
             <w:tcBorders>
               <w:top w:val="nil"/>
               <w:left w:val="nil"/>
-              <w:bottom w:val="single" w:sz="4" w:space="0" w:color="auto"/>
-              <w:right w:val="single" w:sz="4" w:space="0" w:color="auto"/>
+              <w:bottom w:val="single" w:color="auto" w:sz="4" w:space="0"/>
+              <w:right w:val="single" w:color="auto" w:sz="4" w:space="0"/>
             </w:tcBorders>
             <w:shd w:val="clear" w:color="auto" w:fill="auto"/>
             <w:noWrap/>
@@ -2030,7 +2030,7 @@
             <w:pPr>
               <w:spacing w:before="100" w:beforeAutospacing="1" w:after="100" w:afterAutospacing="1" w:line="240" w:lineRule="auto"/>
               <w:rPr>
-                <w:rFonts w:ascii="Maiandra GD" w:eastAsia="Times New Roman" w:hAnsi="Maiandra GD" w:cs="Times New Roman"/>
+                <w:rFonts w:ascii="Maiandra GD" w:hAnsi="Maiandra GD" w:eastAsia="Times New Roman" w:cs="Times New Roman"/>
                 <w:color w:val="000000"/>
                 <w:sz w:val="24"/>
                 <w:szCs w:val="24"/>
@@ -2038,7 +2038,7 @@
             </w:pPr>
             <w:r>
               <w:rPr>
-                <w:rFonts w:ascii="Maiandra GD" w:eastAsia="Times New Roman" w:hAnsi="Maiandra GD" w:cs="Times New Roman"/>
+                <w:rFonts w:ascii="Maiandra GD" w:hAnsi="Maiandra GD" w:eastAsia="Times New Roman" w:cs="Times New Roman"/>
                 <w:color w:val="000000"/>
                 <w:sz w:val="24"/>
                 <w:szCs w:val="24"/>
@@ -2057,9 +2057,9 @@
             <w:tcW w:w="6379" w:type="dxa"/>
             <w:tcBorders>
               <w:top w:val="nil"/>
-              <w:left w:val="single" w:sz="4" w:space="0" w:color="auto"/>
-              <w:bottom w:val="single" w:sz="4" w:space="0" w:color="auto"/>
-              <w:right w:val="single" w:sz="4" w:space="0" w:color="auto"/>
+              <w:left w:val="single" w:color="auto" w:sz="4" w:space="0"/>
+              <w:bottom w:val="single" w:color="auto" w:sz="4" w:space="0"/>
+              <w:right w:val="single" w:color="auto" w:sz="4" w:space="0"/>
             </w:tcBorders>
             <w:shd w:val="clear" w:color="auto" w:fill="auto"/>
             <w:noWrap/>
@@ -2070,7 +2070,7 @@
             <w:pPr>
               <w:spacing w:before="100" w:beforeAutospacing="1" w:after="100" w:afterAutospacing="1" w:line="240" w:lineRule="auto"/>
               <w:rPr>
-                <w:rFonts w:ascii="Maiandra GD" w:eastAsia="Times New Roman" w:hAnsi="Maiandra GD" w:cs="Times New Roman"/>
+                <w:rFonts w:ascii="Maiandra GD" w:hAnsi="Maiandra GD" w:eastAsia="Times New Roman" w:cs="Times New Roman"/>
                 <w:color w:val="000000"/>
                 <w:sz w:val="24"/>
                 <w:szCs w:val="24"/>
@@ -2078,7 +2078,7 @@
             </w:pPr>
             <w:r>
               <w:rPr>
-                <w:rFonts w:ascii="Maiandra GD" w:eastAsia="Times New Roman" w:hAnsi="Maiandra GD" w:cs="Times New Roman"/>
+                <w:rFonts w:ascii="Maiandra GD" w:hAnsi="Maiandra GD" w:eastAsia="Times New Roman" w:cs="Times New Roman"/>
                 <w:color w:val="000000"/>
                 <w:sz w:val="24"/>
                 <w:szCs w:val="24"/>
@@ -2093,8 +2093,8 @@
             <w:tcBorders>
               <w:top w:val="nil"/>
               <w:left w:val="nil"/>
-              <w:bottom w:val="single" w:sz="4" w:space="0" w:color="auto"/>
-              <w:right w:val="single" w:sz="4" w:space="0" w:color="auto"/>
+              <w:bottom w:val="single" w:color="auto" w:sz="4" w:space="0"/>
+              <w:right w:val="single" w:color="auto" w:sz="4" w:space="0"/>
             </w:tcBorders>
             <w:shd w:val="clear" w:color="auto" w:fill="auto"/>
             <w:noWrap/>
@@ -2105,7 +2105,7 @@
             <w:pPr>
               <w:spacing w:before="100" w:beforeAutospacing="1" w:after="100" w:afterAutospacing="1" w:line="240" w:lineRule="auto"/>
               <w:rPr>
-                <w:rFonts w:ascii="Maiandra GD" w:eastAsia="Times New Roman" w:hAnsi="Maiandra GD" w:cs="Times New Roman"/>
+                <w:rFonts w:ascii="Maiandra GD" w:hAnsi="Maiandra GD" w:eastAsia="Times New Roman" w:cs="Times New Roman"/>
                 <w:color w:val="000000"/>
                 <w:sz w:val="24"/>
                 <w:szCs w:val="24"/>
@@ -2113,7 +2113,7 @@
             </w:pPr>
             <w:r>
               <w:rPr>
-                <w:rFonts w:ascii="Maiandra GD" w:eastAsia="Times New Roman" w:hAnsi="Maiandra GD" w:cs="Times New Roman"/>
+                <w:rFonts w:ascii="Maiandra GD" w:hAnsi="Maiandra GD" w:eastAsia="Times New Roman" w:cs="Times New Roman"/>
                 <w:color w:val="000000"/>
                 <w:sz w:val="24"/>
                 <w:szCs w:val="24"/>
@@ -2132,9 +2132,9 @@
             <w:tcW w:w="6379" w:type="dxa"/>
             <w:tcBorders>
               <w:top w:val="nil"/>
-              <w:left w:val="single" w:sz="4" w:space="0" w:color="auto"/>
-              <w:bottom w:val="single" w:sz="4" w:space="0" w:color="auto"/>
-              <w:right w:val="single" w:sz="4" w:space="0" w:color="auto"/>
+              <w:left w:val="single" w:color="auto" w:sz="4" w:space="0"/>
+              <w:bottom w:val="single" w:color="auto" w:sz="4" w:space="0"/>
+              <w:right w:val="single" w:color="auto" w:sz="4" w:space="0"/>
             </w:tcBorders>
             <w:shd w:val="clear" w:color="auto" w:fill="auto"/>
             <w:noWrap/>
@@ -2145,7 +2145,7 @@
             <w:pPr>
               <w:spacing w:before="100" w:beforeAutospacing="1" w:after="100" w:afterAutospacing="1" w:line="240" w:lineRule="auto"/>
               <w:rPr>
-                <w:rFonts w:ascii="Maiandra GD" w:eastAsia="Times New Roman" w:hAnsi="Maiandra GD" w:cs="Times New Roman"/>
+                <w:rFonts w:ascii="Maiandra GD" w:hAnsi="Maiandra GD" w:eastAsia="Times New Roman" w:cs="Times New Roman"/>
                 <w:color w:val="000000"/>
                 <w:sz w:val="24"/>
                 <w:szCs w:val="24"/>
@@ -2153,7 +2153,7 @@
             </w:pPr>
             <w:r>
               <w:rPr>
-                <w:rFonts w:ascii="Maiandra GD" w:eastAsia="Times New Roman" w:hAnsi="Maiandra GD" w:cs="Times New Roman"/>
+                <w:rFonts w:ascii="Maiandra GD" w:hAnsi="Maiandra GD" w:eastAsia="Times New Roman" w:cs="Times New Roman"/>
                 <w:color w:val="000000"/>
                 <w:sz w:val="24"/>
                 <w:szCs w:val="24"/>
@@ -2168,8 +2168,8 @@
             <w:tcBorders>
               <w:top w:val="nil"/>
               <w:left w:val="nil"/>
-              <w:bottom w:val="single" w:sz="4" w:space="0" w:color="auto"/>
-              <w:right w:val="single" w:sz="4" w:space="0" w:color="auto"/>
+              <w:bottom w:val="single" w:color="auto" w:sz="4" w:space="0"/>
+              <w:right w:val="single" w:color="auto" w:sz="4" w:space="0"/>
             </w:tcBorders>
             <w:shd w:val="clear" w:color="auto" w:fill="auto"/>
             <w:noWrap/>
@@ -2180,7 +2180,7 @@
             <w:pPr>
               <w:spacing w:before="100" w:beforeAutospacing="1" w:after="100" w:afterAutospacing="1" w:line="240" w:lineRule="auto"/>
               <w:rPr>
-                <w:rFonts w:ascii="Maiandra GD" w:eastAsia="Times New Roman" w:hAnsi="Maiandra GD" w:cs="Times New Roman"/>
+                <w:rFonts w:ascii="Maiandra GD" w:hAnsi="Maiandra GD" w:eastAsia="Times New Roman" w:cs="Times New Roman"/>
                 <w:color w:val="000000"/>
                 <w:sz w:val="24"/>
                 <w:szCs w:val="24"/>
@@ -2188,7 +2188,7 @@
             </w:pPr>
             <w:r>
               <w:rPr>
-                <w:rFonts w:ascii="Maiandra GD" w:eastAsia="Times New Roman" w:hAnsi="Maiandra GD" w:cs="Times New Roman"/>
+                <w:rFonts w:ascii="Maiandra GD" w:hAnsi="Maiandra GD" w:eastAsia="Times New Roman" w:cs="Times New Roman"/>
                 <w:color w:val="000000"/>
                 <w:sz w:val="24"/>
                 <w:szCs w:val="24"/>
@@ -2207,9 +2207,9 @@
             <w:tcW w:w="6379" w:type="dxa"/>
             <w:tcBorders>
               <w:top w:val="nil"/>
-              <w:left w:val="single" w:sz="4" w:space="0" w:color="auto"/>
-              <w:bottom w:val="single" w:sz="4" w:space="0" w:color="auto"/>
-              <w:right w:val="single" w:sz="4" w:space="0" w:color="auto"/>
+              <w:left w:val="single" w:color="auto" w:sz="4" w:space="0"/>
+              <w:bottom w:val="single" w:color="auto" w:sz="4" w:space="0"/>
+              <w:right w:val="single" w:color="auto" w:sz="4" w:space="0"/>
             </w:tcBorders>
             <w:shd w:val="clear" w:color="auto" w:fill="auto"/>
             <w:noWrap/>
@@ -2220,7 +2220,7 @@
             <w:pPr>
               <w:spacing w:before="100" w:beforeAutospacing="1" w:after="100" w:afterAutospacing="1" w:line="240" w:lineRule="auto"/>
               <w:rPr>
-                <w:rFonts w:ascii="Maiandra GD" w:eastAsia="Times New Roman" w:hAnsi="Maiandra GD" w:cs="Times New Roman"/>
+                <w:rFonts w:ascii="Maiandra GD" w:hAnsi="Maiandra GD" w:eastAsia="Times New Roman" w:cs="Times New Roman"/>
                 <w:b/>
                 <w:bCs/>
                 <w:color w:val="000000"/>
@@ -2230,7 +2230,7 @@
             </w:pPr>
             <w:r>
               <w:rPr>
-                <w:rFonts w:ascii="Maiandra GD" w:eastAsia="Times New Roman" w:hAnsi="Maiandra GD" w:cs="Times New Roman"/>
+                <w:rFonts w:ascii="Maiandra GD" w:hAnsi="Maiandra GD" w:eastAsia="Times New Roman" w:cs="Times New Roman"/>
                 <w:b/>
                 <w:bCs/>
                 <w:color w:val="000000"/>
@@ -2247,8 +2247,8 @@
             <w:tcBorders>
               <w:top w:val="nil"/>
               <w:left w:val="nil"/>
-              <w:bottom w:val="single" w:sz="4" w:space="0" w:color="auto"/>
-              <w:right w:val="single" w:sz="4" w:space="0" w:color="auto"/>
+              <w:bottom w:val="single" w:color="auto" w:sz="4" w:space="0"/>
+              <w:right w:val="single" w:color="auto" w:sz="4" w:space="0"/>
             </w:tcBorders>
             <w:shd w:val="clear" w:color="auto" w:fill="auto"/>
             <w:noWrap/>
@@ -2259,7 +2259,7 @@
             <w:pPr>
               <w:spacing w:before="100" w:beforeAutospacing="1" w:after="100" w:afterAutospacing="1" w:line="240" w:lineRule="auto"/>
               <w:rPr>
-                <w:rFonts w:ascii="Maiandra GD" w:eastAsia="Times New Roman" w:hAnsi="Maiandra GD" w:cs="Times New Roman"/>
+                <w:rFonts w:ascii="Maiandra GD" w:hAnsi="Maiandra GD" w:eastAsia="Times New Roman" w:cs="Times New Roman"/>
                 <w:b/>
                 <w:bCs/>
                 <w:color w:val="000000"/>
@@ -2269,7 +2269,7 @@
             </w:pPr>
             <w:r>
               <w:rPr>
-                <w:rFonts w:ascii="Maiandra GD" w:eastAsia="Times New Roman" w:hAnsi="Maiandra GD" w:cs="Times New Roman"/>
+                <w:rFonts w:ascii="Maiandra GD" w:hAnsi="Maiandra GD" w:eastAsia="Times New Roman" w:cs="Times New Roman"/>
                 <w:b/>
                 <w:bCs/>
                 <w:color w:val="000000"/>
@@ -2286,15 +2286,15 @@
       <w:pPr>
         <w:spacing w:before="100" w:beforeAutospacing="1" w:after="100" w:afterAutospacing="1" w:line="240" w:lineRule="auto"/>
         <w:rPr>
-          <w:rFonts w:ascii="Maiandra GD" w:eastAsia="Times New Roman" w:hAnsi="Maiandra GD" w:cs="Times New Roman"/>
-          <w:color w:val="000000"/>
-          <w:sz w:val="24"/>
-          <w:szCs w:val="24"/>
-        </w:rPr>
-      </w:pPr>
-      <w:r>
-        <w:rPr>
-          <w:rFonts w:ascii="Maiandra GD" w:eastAsia="Times New Roman" w:hAnsi="Maiandra GD" w:cs="Times New Roman"/>
+          <w:rFonts w:ascii="Maiandra GD" w:hAnsi="Maiandra GD" w:eastAsia="Times New Roman" w:cs="Times New Roman"/>
+          <w:color w:val="000000"/>
+          <w:sz w:val="24"/>
+          <w:szCs w:val="24"/>
+        </w:rPr>
+      </w:pPr>
+      <w:r>
+        <w:rPr>
+          <w:rFonts w:ascii="Maiandra GD" w:hAnsi="Maiandra GD" w:eastAsia="Times New Roman" w:cs="Times New Roman"/>
           <w:color w:val="000000"/>
           <w:sz w:val="24"/>
           <w:szCs w:val="24"/>
@@ -2304,7 +2304,7 @@
       <w:proofErr w:type="gramStart"/>
       <w:r>
         <w:rPr>
-          <w:rFonts w:ascii="Maiandra GD" w:eastAsia="Times New Roman" w:hAnsi="Maiandra GD" w:cs="Times New Roman"/>
+          <w:rFonts w:ascii="Maiandra GD" w:hAnsi="Maiandra GD" w:eastAsia="Times New Roman" w:cs="Times New Roman"/>
           <w:b/>
           <w:bCs/>
           <w:color w:val="000000"/>
@@ -2319,15 +2319,15 @@
       <w:pPr>
         <w:spacing w:before="100" w:beforeAutospacing="1" w:after="100" w:afterAutospacing="1" w:line="240" w:lineRule="auto"/>
         <w:rPr>
-          <w:rFonts w:ascii="Maiandra GD" w:eastAsia="Times New Roman" w:hAnsi="Maiandra GD" w:cs="Times New Roman"/>
-          <w:color w:val="000000"/>
-          <w:sz w:val="24"/>
-          <w:szCs w:val="24"/>
-        </w:rPr>
-      </w:pPr>
-      <w:r>
-        <w:rPr>
-          <w:rFonts w:ascii="Maiandra GD" w:eastAsia="Times New Roman" w:hAnsi="Maiandra GD" w:cs="Times New Roman"/>
+          <w:rFonts w:ascii="Maiandra GD" w:hAnsi="Maiandra GD" w:eastAsia="Times New Roman" w:cs="Times New Roman"/>
+          <w:color w:val="000000"/>
+          <w:sz w:val="24"/>
+          <w:szCs w:val="24"/>
+        </w:rPr>
+      </w:pPr>
+      <w:r>
+        <w:rPr>
+          <w:rFonts w:ascii="Maiandra GD" w:hAnsi="Maiandra GD" w:eastAsia="Times New Roman" w:cs="Times New Roman"/>
           <w:color w:val="000000"/>
           <w:sz w:val="24"/>
           <w:szCs w:val="24"/>
@@ -2360,9 +2360,9 @@
             <w:tcW w:w="5300" w:type="dxa"/>
             <w:gridSpan w:val="2"/>
             <w:tcBorders>
-              <w:top w:val="single" w:sz="4" w:space="0" w:color="000000"/>
-              <w:left w:val="single" w:sz="4" w:space="0" w:color="000000"/>
-              <w:bottom w:val="single" w:sz="4" w:space="0" w:color="000000"/>
+              <w:top w:val="single" w:color="000000" w:sz="4" w:space="0"/>
+              <w:left w:val="single" w:color="000000" w:sz="4" w:space="0"/>
+              <w:bottom w:val="single" w:color="000000" w:sz="4" w:space="0"/>
               <w:right w:val="nil"/>
             </w:tcBorders>
           </w:tcPr>
@@ -2391,10 +2391,10 @@
           <w:tcPr>
             <w:tcW w:w="4054" w:type="dxa"/>
             <w:tcBorders>
-              <w:top w:val="single" w:sz="4" w:space="0" w:color="000000"/>
+              <w:top w:val="single" w:color="000000" w:sz="4" w:space="0"/>
               <w:left w:val="nil"/>
-              <w:bottom w:val="single" w:sz="4" w:space="0" w:color="000000"/>
-              <w:right w:val="single" w:sz="4" w:space="0" w:color="000000"/>
+              <w:bottom w:val="single" w:color="000000" w:sz="4" w:space="0"/>
+              <w:right w:val="single" w:color="000000" w:sz="4" w:space="0"/>
             </w:tcBorders>
           </w:tcPr>
           <w:p>
@@ -2416,10 +2416,10 @@
           <w:tcPr>
             <w:tcW w:w="2888" w:type="dxa"/>
             <w:tcBorders>
-              <w:top w:val="single" w:sz="4" w:space="0" w:color="000000"/>
-              <w:left w:val="single" w:sz="4" w:space="0" w:color="000000"/>
-              <w:bottom w:val="single" w:sz="4" w:space="0" w:color="000000"/>
-              <w:right w:val="single" w:sz="4" w:space="0" w:color="000000"/>
+              <w:top w:val="single" w:color="000000" w:sz="4" w:space="0"/>
+              <w:left w:val="single" w:color="000000" w:sz="4" w:space="0"/>
+              <w:bottom w:val="single" w:color="000000" w:sz="4" w:space="0"/>
+              <w:right w:val="single" w:color="000000" w:sz="4" w:space="0"/>
             </w:tcBorders>
           </w:tcPr>
           <w:p>
@@ -2447,10 +2447,10 @@
           <w:tcPr>
             <w:tcW w:w="2412" w:type="dxa"/>
             <w:tcBorders>
-              <w:top w:val="single" w:sz="4" w:space="0" w:color="000000"/>
-              <w:left w:val="single" w:sz="4" w:space="0" w:color="000000"/>
-              <w:bottom w:val="single" w:sz="4" w:space="0" w:color="000000"/>
-              <w:right w:val="single" w:sz="4" w:space="0" w:color="000000"/>
+              <w:top w:val="single" w:color="000000" w:sz="4" w:space="0"/>
+              <w:left w:val="single" w:color="000000" w:sz="4" w:space="0"/>
+              <w:bottom w:val="single" w:color="000000" w:sz="4" w:space="0"/>
+              <w:right w:val="single" w:color="000000" w:sz="4" w:space="0"/>
             </w:tcBorders>
           </w:tcPr>
           <w:p>
@@ -2478,10 +2478,10 @@
           <w:tcPr>
             <w:tcW w:w="4054" w:type="dxa"/>
             <w:tcBorders>
-              <w:top w:val="single" w:sz="4" w:space="0" w:color="000000"/>
-              <w:left w:val="single" w:sz="4" w:space="0" w:color="000000"/>
-              <w:bottom w:val="single" w:sz="4" w:space="0" w:color="000000"/>
-              <w:right w:val="single" w:sz="4" w:space="0" w:color="000000"/>
+              <w:top w:val="single" w:color="000000" w:sz="4" w:space="0"/>
+              <w:left w:val="single" w:color="000000" w:sz="4" w:space="0"/>
+              <w:bottom w:val="single" w:color="000000" w:sz="4" w:space="0"/>
+              <w:right w:val="single" w:color="000000" w:sz="4" w:space="0"/>
             </w:tcBorders>
           </w:tcPr>
           <w:p>
@@ -2514,10 +2514,10 @@
           <w:tcPr>
             <w:tcW w:w="2888" w:type="dxa"/>
             <w:tcBorders>
-              <w:top w:val="single" w:sz="4" w:space="0" w:color="000000"/>
-              <w:left w:val="single" w:sz="4" w:space="0" w:color="000000"/>
-              <w:bottom w:val="single" w:sz="4" w:space="0" w:color="000000"/>
-              <w:right w:val="single" w:sz="4" w:space="0" w:color="000000"/>
+              <w:top w:val="single" w:color="000000" w:sz="4" w:space="0"/>
+              <w:left w:val="single" w:color="000000" w:sz="4" w:space="0"/>
+              <w:bottom w:val="single" w:color="000000" w:sz="4" w:space="0"/>
+              <w:right w:val="single" w:color="000000" w:sz="4" w:space="0"/>
             </w:tcBorders>
           </w:tcPr>
           <w:p>
@@ -2541,10 +2541,10 @@
           <w:tcPr>
             <w:tcW w:w="2412" w:type="dxa"/>
             <w:tcBorders>
-              <w:top w:val="single" w:sz="4" w:space="0" w:color="000000"/>
-              <w:left w:val="single" w:sz="4" w:space="0" w:color="000000"/>
-              <w:bottom w:val="single" w:sz="4" w:space="0" w:color="000000"/>
-              <w:right w:val="single" w:sz="4" w:space="0" w:color="000000"/>
+              <w:top w:val="single" w:color="000000" w:sz="4" w:space="0"/>
+              <w:left w:val="single" w:color="000000" w:sz="4" w:space="0"/>
+              <w:bottom w:val="single" w:color="000000" w:sz="4" w:space="0"/>
+              <w:right w:val="single" w:color="000000" w:sz="4" w:space="0"/>
             </w:tcBorders>
           </w:tcPr>
           <w:p>
@@ -2568,10 +2568,10 @@
           <w:tcPr>
             <w:tcW w:w="4054" w:type="dxa"/>
             <w:tcBorders>
-              <w:top w:val="single" w:sz="4" w:space="0" w:color="000000"/>
-              <w:left w:val="single" w:sz="4" w:space="0" w:color="000000"/>
-              <w:bottom w:val="single" w:sz="4" w:space="0" w:color="000000"/>
-              <w:right w:val="single" w:sz="4" w:space="0" w:color="000000"/>
+              <w:top w:val="single" w:color="000000" w:sz="4" w:space="0"/>
+              <w:left w:val="single" w:color="000000" w:sz="4" w:space="0"/>
+              <w:bottom w:val="single" w:color="000000" w:sz="4" w:space="0"/>
+              <w:right w:val="single" w:color="000000" w:sz="4" w:space="0"/>
             </w:tcBorders>
           </w:tcPr>
           <w:p>
@@ -2600,10 +2600,10 @@
           <w:tcPr>
             <w:tcW w:w="2888" w:type="dxa"/>
             <w:tcBorders>
-              <w:top w:val="single" w:sz="4" w:space="0" w:color="000000"/>
-              <w:left w:val="single" w:sz="4" w:space="0" w:color="000000"/>
-              <w:bottom w:val="single" w:sz="4" w:space="0" w:color="000000"/>
-              <w:right w:val="single" w:sz="4" w:space="0" w:color="000000"/>
+              <w:top w:val="single" w:color="000000" w:sz="4" w:space="0"/>
+              <w:left w:val="single" w:color="000000" w:sz="4" w:space="0"/>
+              <w:bottom w:val="single" w:color="000000" w:sz="4" w:space="0"/>
+              <w:right w:val="single" w:color="000000" w:sz="4" w:space="0"/>
             </w:tcBorders>
           </w:tcPr>
           <w:p>
@@ -2627,10 +2627,10 @@
           <w:tcPr>
             <w:tcW w:w="2412" w:type="dxa"/>
             <w:tcBorders>
-              <w:top w:val="single" w:sz="4" w:space="0" w:color="000000"/>
-              <w:left w:val="single" w:sz="4" w:space="0" w:color="000000"/>
-              <w:bottom w:val="single" w:sz="4" w:space="0" w:color="000000"/>
-              <w:right w:val="single" w:sz="4" w:space="0" w:color="000000"/>
+              <w:top w:val="single" w:color="000000" w:sz="4" w:space="0"/>
+              <w:left w:val="single" w:color="000000" w:sz="4" w:space="0"/>
+              <w:bottom w:val="single" w:color="000000" w:sz="4" w:space="0"/>
+              <w:right w:val="single" w:color="000000" w:sz="4" w:space="0"/>
             </w:tcBorders>
           </w:tcPr>
           <w:p>
@@ -2654,10 +2654,10 @@
           <w:tcPr>
             <w:tcW w:w="4054" w:type="dxa"/>
             <w:tcBorders>
-              <w:top w:val="single" w:sz="4" w:space="0" w:color="000000"/>
-              <w:left w:val="single" w:sz="4" w:space="0" w:color="000000"/>
-              <w:bottom w:val="single" w:sz="4" w:space="0" w:color="000000"/>
-              <w:right w:val="single" w:sz="4" w:space="0" w:color="000000"/>
+              <w:top w:val="single" w:color="000000" w:sz="4" w:space="0"/>
+              <w:left w:val="single" w:color="000000" w:sz="4" w:space="0"/>
+              <w:bottom w:val="single" w:color="000000" w:sz="4" w:space="0"/>
+              <w:right w:val="single" w:color="000000" w:sz="4" w:space="0"/>
             </w:tcBorders>
           </w:tcPr>
           <w:p>
@@ -2701,10 +2701,10 @@
           <w:tcPr>
             <w:tcW w:w="2888" w:type="dxa"/>
             <w:tcBorders>
-              <w:top w:val="single" w:sz="4" w:space="0" w:color="000000"/>
-              <w:left w:val="single" w:sz="4" w:space="0" w:color="000000"/>
-              <w:bottom w:val="single" w:sz="4" w:space="0" w:color="000000"/>
-              <w:right w:val="single" w:sz="4" w:space="0" w:color="000000"/>
+              <w:top w:val="single" w:color="000000" w:sz="4" w:space="0"/>
+              <w:left w:val="single" w:color="000000" w:sz="4" w:space="0"/>
+              <w:bottom w:val="single" w:color="000000" w:sz="4" w:space="0"/>
+              <w:right w:val="single" w:color="000000" w:sz="4" w:space="0"/>
             </w:tcBorders>
           </w:tcPr>
           <w:p>
@@ -2752,10 +2752,10 @@
           <w:tcPr>
             <w:tcW w:w="2412" w:type="dxa"/>
             <w:tcBorders>
-              <w:top w:val="single" w:sz="4" w:space="0" w:color="000000"/>
-              <w:left w:val="single" w:sz="4" w:space="0" w:color="000000"/>
-              <w:bottom w:val="single" w:sz="4" w:space="0" w:color="000000"/>
-              <w:right w:val="single" w:sz="4" w:space="0" w:color="000000"/>
+              <w:top w:val="single" w:color="000000" w:sz="4" w:space="0"/>
+              <w:left w:val="single" w:color="000000" w:sz="4" w:space="0"/>
+              <w:bottom w:val="single" w:color="000000" w:sz="4" w:space="0"/>
+              <w:right w:val="single" w:color="000000" w:sz="4" w:space="0"/>
             </w:tcBorders>
           </w:tcPr>
           <w:p>
@@ -2779,10 +2779,10 @@
           <w:tcPr>
             <w:tcW w:w="4054" w:type="dxa"/>
             <w:tcBorders>
-              <w:top w:val="single" w:sz="4" w:space="0" w:color="000000"/>
-              <w:left w:val="single" w:sz="4" w:space="0" w:color="000000"/>
-              <w:bottom w:val="single" w:sz="4" w:space="0" w:color="000000"/>
-              <w:right w:val="single" w:sz="4" w:space="0" w:color="000000"/>
+              <w:top w:val="single" w:color="000000" w:sz="4" w:space="0"/>
+              <w:left w:val="single" w:color="000000" w:sz="4" w:space="0"/>
+              <w:bottom w:val="single" w:color="000000" w:sz="4" w:space="0"/>
+              <w:right w:val="single" w:color="000000" w:sz="4" w:space="0"/>
             </w:tcBorders>
           </w:tcPr>
           <w:p>
@@ -2808,15 +2808,15 @@
       <w:pPr>
         <w:spacing w:before="100" w:beforeAutospacing="1" w:after="100" w:afterAutospacing="1" w:line="240" w:lineRule="auto"/>
         <w:rPr>
-          <w:rFonts w:ascii="Maiandra GD" w:eastAsia="Times New Roman" w:hAnsi="Maiandra GD" w:cs="Times New Roman"/>
-          <w:color w:val="000000"/>
-          <w:sz w:val="24"/>
-          <w:szCs w:val="24"/>
-        </w:rPr>
-      </w:pPr>
-      <w:r>
-        <w:rPr>
-          <w:rFonts w:ascii="Maiandra GD" w:eastAsia="Times New Roman" w:hAnsi="Maiandra GD" w:cs="Times New Roman"/>
+          <w:rFonts w:ascii="Maiandra GD" w:hAnsi="Maiandra GD" w:eastAsia="Times New Roman" w:cs="Times New Roman"/>
+          <w:color w:val="000000"/>
+          <w:sz w:val="24"/>
+          <w:szCs w:val="24"/>
+        </w:rPr>
+      </w:pPr>
+      <w:r>
+        <w:rPr>
+          <w:rFonts w:ascii="Maiandra GD" w:hAnsi="Maiandra GD" w:eastAsia="Times New Roman" w:cs="Times New Roman"/>
           <w:color w:val="000000"/>
           <w:sz w:val="24"/>
           <w:szCs w:val="24"/>
@@ -2825,7 +2825,7 @@
       </w:r>
       <w:r>
         <w:rPr>
-          <w:rFonts w:ascii="Maiandra GD" w:eastAsia="Times New Roman" w:hAnsi="Maiandra GD" w:cs="Times New Roman"/>
+          <w:rFonts w:ascii="Maiandra GD" w:hAnsi="Maiandra GD" w:eastAsia="Times New Roman" w:cs="Times New Roman"/>
           <w:b/>
           <w:bCs/>
           <w:color w:val="000000"/>
@@ -2836,7 +2836,7 @@
       </w:r>
       <w:r>
         <w:rPr>
-          <w:rFonts w:ascii="Maiandra GD" w:eastAsia="Times New Roman" w:hAnsi="Maiandra GD" w:cs="Times New Roman"/>
+          <w:rFonts w:ascii="Maiandra GD" w:hAnsi="Maiandra GD" w:eastAsia="Times New Roman" w:cs="Times New Roman"/>
           <w:color w:val="000000"/>
           <w:sz w:val="24"/>
           <w:szCs w:val="24"/>
@@ -2848,15 +2848,15 @@
       <w:pPr>
         <w:spacing w:before="100" w:beforeAutospacing="1" w:after="100" w:afterAutospacing="1" w:line="240" w:lineRule="auto"/>
         <w:rPr>
-          <w:rFonts w:ascii="Maiandra GD" w:eastAsia="Times New Roman" w:hAnsi="Maiandra GD" w:cs="Times New Roman"/>
-          <w:color w:val="000000"/>
-          <w:sz w:val="24"/>
-          <w:szCs w:val="24"/>
-        </w:rPr>
-      </w:pPr>
-      <w:r>
-        <w:rPr>
-          <w:rFonts w:ascii="Maiandra GD" w:eastAsia="Times New Roman" w:hAnsi="Maiandra GD" w:cs="Times New Roman"/>
+          <w:rFonts w:ascii="Maiandra GD" w:hAnsi="Maiandra GD" w:eastAsia="Times New Roman" w:cs="Times New Roman"/>
+          <w:color w:val="000000"/>
+          <w:sz w:val="24"/>
+          <w:szCs w:val="24"/>
+        </w:rPr>
+      </w:pPr>
+      <w:r>
+        <w:rPr>
+          <w:rFonts w:ascii="Maiandra GD" w:hAnsi="Maiandra GD" w:eastAsia="Times New Roman" w:cs="Times New Roman"/>
           <w:color w:val="000000"/>
           <w:sz w:val="24"/>
           <w:szCs w:val="24"/>
@@ -2868,15 +2868,15 @@
       <w:pPr>
         <w:spacing w:before="100" w:beforeAutospacing="1" w:after="100" w:afterAutospacing="1" w:line="240" w:lineRule="auto"/>
         <w:rPr>
-          <w:rFonts w:ascii="Maiandra GD" w:eastAsia="Times New Roman" w:hAnsi="Maiandra GD" w:cs="Times New Roman"/>
-          <w:color w:val="000000"/>
-          <w:sz w:val="24"/>
-          <w:szCs w:val="24"/>
-        </w:rPr>
-      </w:pPr>
-      <w:r>
-        <w:rPr>
-          <w:rFonts w:ascii="Maiandra GD" w:eastAsia="Times New Roman" w:hAnsi="Maiandra GD" w:cs="Times New Roman"/>
+          <w:rFonts w:ascii="Maiandra GD" w:hAnsi="Maiandra GD" w:eastAsia="Times New Roman" w:cs="Times New Roman"/>
+          <w:color w:val="000000"/>
+          <w:sz w:val="24"/>
+          <w:szCs w:val="24"/>
+        </w:rPr>
+      </w:pPr>
+      <w:r>
+        <w:rPr>
+          <w:rFonts w:ascii="Maiandra GD" w:hAnsi="Maiandra GD" w:eastAsia="Times New Roman" w:cs="Times New Roman"/>
           <w:color w:val="000000"/>
           <w:sz w:val="24"/>
           <w:szCs w:val="24"/>
@@ -2888,7 +2888,7 @@
       <w:pPr>
         <w:spacing w:before="100" w:beforeAutospacing="1" w:after="100" w:afterAutospacing="1" w:line="240" w:lineRule="auto"/>
         <w:rPr>
-          <w:rFonts w:ascii="Maiandra GD" w:eastAsia="Times New Roman" w:hAnsi="Maiandra GD" w:cs="Times New Roman"/>
+          <w:rFonts w:ascii="Maiandra GD" w:hAnsi="Maiandra GD" w:eastAsia="Times New Roman" w:cs="Times New Roman"/>
           <w:b/>
           <w:bCs/>
           <w:color w:val="000000"/>
@@ -2901,7 +2901,7 @@
       <w:pPr>
         <w:spacing w:before="100" w:beforeAutospacing="1" w:after="100" w:afterAutospacing="1" w:line="240" w:lineRule="auto"/>
         <w:rPr>
-          <w:rFonts w:ascii="Maiandra GD" w:eastAsia="Times New Roman" w:hAnsi="Maiandra GD" w:cs="Times New Roman"/>
+          <w:rFonts w:ascii="Maiandra GD" w:hAnsi="Maiandra GD" w:eastAsia="Times New Roman" w:cs="Times New Roman"/>
           <w:b/>
           <w:bCs/>
           <w:color w:val="000000"/>
@@ -2914,7 +2914,7 @@
       <w:pPr>
         <w:spacing w:before="100" w:beforeAutospacing="1" w:after="100" w:afterAutospacing="1" w:line="240" w:lineRule="auto"/>
         <w:rPr>
-          <w:rFonts w:ascii="Maiandra GD" w:eastAsia="Times New Roman" w:hAnsi="Maiandra GD" w:cs="Times New Roman"/>
+          <w:rFonts w:ascii="Maiandra GD" w:hAnsi="Maiandra GD" w:eastAsia="Times New Roman" w:cs="Times New Roman"/>
           <w:b/>
           <w:bCs/>
           <w:color w:val="000000"/>
@@ -2927,7 +2927,7 @@
       <w:pPr>
         <w:spacing w:before="100" w:beforeAutospacing="1" w:after="100" w:afterAutospacing="1" w:line="240" w:lineRule="auto"/>
         <w:rPr>
-          <w:rFonts w:ascii="Maiandra GD" w:eastAsia="Times New Roman" w:hAnsi="Maiandra GD" w:cs="Times New Roman"/>
+          <w:rFonts w:ascii="Maiandra GD" w:hAnsi="Maiandra GD" w:eastAsia="Times New Roman" w:cs="Times New Roman"/>
           <w:b/>
           <w:bCs/>
           <w:color w:val="000000"/>
@@ -2940,7 +2940,7 @@
       <w:pPr>
         <w:spacing w:before="100" w:beforeAutospacing="1" w:after="100" w:afterAutospacing="1" w:line="240" w:lineRule="auto"/>
         <w:rPr>
-          <w:rFonts w:ascii="Maiandra GD" w:eastAsia="Times New Roman" w:hAnsi="Maiandra GD" w:cs="Times New Roman"/>
+          <w:rFonts w:ascii="Maiandra GD" w:hAnsi="Maiandra GD" w:eastAsia="Times New Roman" w:cs="Times New Roman"/>
           <w:b/>
           <w:bCs/>
           <w:color w:val="000000"/>
@@ -2950,7 +2950,7 @@
       </w:pPr>
       <w:r>
         <w:rPr>
-          <w:rFonts w:ascii="Maiandra GD" w:eastAsia="Times New Roman" w:hAnsi="Maiandra GD" w:cs="Times New Roman"/>
+          <w:rFonts w:ascii="Maiandra GD" w:hAnsi="Maiandra GD" w:eastAsia="Times New Roman" w:cs="Times New Roman"/>
           <w:b/>
           <w:bCs/>
           <w:color w:val="000000"/>
@@ -2965,15 +2965,15 @@
       <w:pPr>
         <w:spacing w:before="100" w:beforeAutospacing="1" w:after="100" w:afterAutospacing="1" w:line="240" w:lineRule="auto"/>
         <w:rPr>
-          <w:rFonts w:ascii="Maiandra GD" w:eastAsia="Times New Roman" w:hAnsi="Maiandra GD" w:cs="Times New Roman"/>
-          <w:color w:val="000000"/>
-          <w:sz w:val="24"/>
-          <w:szCs w:val="24"/>
-        </w:rPr>
-      </w:pPr>
-      <w:r>
-        <w:rPr>
-          <w:rFonts w:ascii="Maiandra GD" w:eastAsia="Times New Roman" w:hAnsi="Maiandra GD" w:cs="Times New Roman"/>
+          <w:rFonts w:ascii="Maiandra GD" w:hAnsi="Maiandra GD" w:eastAsia="Times New Roman" w:cs="Times New Roman"/>
+          <w:color w:val="000000"/>
+          <w:sz w:val="24"/>
+          <w:szCs w:val="24"/>
+        </w:rPr>
+      </w:pPr>
+      <w:r>
+        <w:rPr>
+          <w:rFonts w:ascii="Maiandra GD" w:hAnsi="Maiandra GD" w:eastAsia="Times New Roman" w:cs="Times New Roman"/>
           <w:color w:val="000000"/>
           <w:sz w:val="24"/>
           <w:szCs w:val="24"/>
@@ -2985,7 +2985,7 @@
       <w:pPr>
         <w:spacing w:before="100" w:beforeAutospacing="1" w:after="100" w:afterAutospacing="1" w:line="240" w:lineRule="auto"/>
         <w:rPr>
-          <w:rFonts w:ascii="Maiandra GD" w:eastAsia="Times New Roman" w:hAnsi="Maiandra GD" w:cs="Times New Roman"/>
+          <w:rFonts w:ascii="Maiandra GD" w:hAnsi="Maiandra GD" w:eastAsia="Times New Roman" w:cs="Times New Roman"/>
           <w:b/>
           <w:bCs/>
           <w:color w:val="000000"/>
@@ -2998,7 +2998,7 @@
       <w:pPr>
         <w:spacing w:before="100" w:beforeAutospacing="1" w:after="100" w:afterAutospacing="1" w:line="240" w:lineRule="auto"/>
         <w:rPr>
-          <w:rFonts w:ascii="Maiandra GD" w:eastAsia="Times New Roman" w:hAnsi="Maiandra GD" w:cs="Times New Roman"/>
+          <w:rFonts w:ascii="Maiandra GD" w:hAnsi="Maiandra GD" w:eastAsia="Times New Roman" w:cs="Times New Roman"/>
           <w:b/>
           <w:bCs/>
           <w:color w:val="000000"/>
@@ -3008,7 +3008,7 @@
       </w:pPr>
       <w:r>
         <w:rPr>
-          <w:rFonts w:ascii="Maiandra GD" w:eastAsia="Times New Roman" w:hAnsi="Maiandra GD" w:cs="Times New Roman"/>
+          <w:rFonts w:ascii="Maiandra GD" w:hAnsi="Maiandra GD" w:eastAsia="Times New Roman" w:cs="Times New Roman"/>
           <w:b/>
           <w:bCs/>
           <w:color w:val="000000"/>
@@ -3022,7 +3022,7 @@
       <w:pPr>
         <w:spacing w:before="100" w:beforeAutospacing="1" w:after="100" w:afterAutospacing="1" w:line="240" w:lineRule="auto"/>
         <w:rPr>
-          <w:rFonts w:ascii="Maiandra GD" w:eastAsia="Times New Roman" w:hAnsi="Maiandra GD" w:cs="Times New Roman"/>
+          <w:rFonts w:ascii="Maiandra GD" w:hAnsi="Maiandra GD" w:eastAsia="Times New Roman" w:cs="Times New Roman"/>
           <w:b/>
           <w:bCs/>
           <w:color w:val="000000"/>
@@ -3032,7 +3032,7 @@
       </w:pPr>
       <w:r>
         <w:rPr>
-          <w:rFonts w:ascii="Maiandra GD" w:eastAsia="Times New Roman" w:hAnsi="Maiandra GD" w:cs="Times New Roman"/>
+          <w:rFonts w:ascii="Maiandra GD" w:hAnsi="Maiandra GD" w:eastAsia="Times New Roman" w:cs="Times New Roman"/>
           <w:b/>
           <w:bCs/>
           <w:color w:val="000000"/>
@@ -3050,15 +3050,15 @@
         </w:numPr>
         <w:spacing w:before="100" w:beforeAutospacing="1" w:after="100" w:afterAutospacing="1" w:line="240" w:lineRule="auto"/>
         <w:rPr>
-          <w:rFonts w:ascii="Maiandra GD" w:eastAsia="Times New Roman" w:hAnsi="Maiandra GD" w:cs="Times New Roman"/>
-          <w:color w:val="000000"/>
-          <w:sz w:val="24"/>
-          <w:szCs w:val="24"/>
-        </w:rPr>
-      </w:pPr>
-      <w:r>
-        <w:rPr>
-          <w:rFonts w:ascii="Maiandra GD" w:eastAsia="Times New Roman" w:hAnsi="Maiandra GD" w:cs="Times New Roman"/>
+          <w:rFonts w:ascii="Maiandra GD" w:hAnsi="Maiandra GD" w:eastAsia="Times New Roman" w:cs="Times New Roman"/>
+          <w:color w:val="000000"/>
+          <w:sz w:val="24"/>
+          <w:szCs w:val="24"/>
+        </w:rPr>
+      </w:pPr>
+      <w:r>
+        <w:rPr>
+          <w:rFonts w:ascii="Maiandra GD" w:hAnsi="Maiandra GD" w:eastAsia="Times New Roman" w:cs="Times New Roman"/>
           <w:color w:val="000000"/>
           <w:sz w:val="24"/>
           <w:szCs w:val="24"/>
@@ -3074,15 +3074,15 @@
         </w:numPr>
         <w:spacing w:before="100" w:beforeAutospacing="1" w:after="100" w:afterAutospacing="1" w:line="240" w:lineRule="auto"/>
         <w:rPr>
-          <w:rFonts w:ascii="Maiandra GD" w:eastAsia="Times New Roman" w:hAnsi="Maiandra GD" w:cs="Times New Roman"/>
-          <w:color w:val="000000"/>
-          <w:sz w:val="24"/>
-          <w:szCs w:val="24"/>
-        </w:rPr>
-      </w:pPr>
-      <w:r>
-        <w:rPr>
-          <w:rFonts w:ascii="Maiandra GD" w:eastAsia="Times New Roman" w:hAnsi="Maiandra GD" w:cs="Times New Roman"/>
+          <w:rFonts w:ascii="Maiandra GD" w:hAnsi="Maiandra GD" w:eastAsia="Times New Roman" w:cs="Times New Roman"/>
+          <w:color w:val="000000"/>
+          <w:sz w:val="24"/>
+          <w:szCs w:val="24"/>
+        </w:rPr>
+      </w:pPr>
+      <w:r>
+        <w:rPr>
+          <w:rFonts w:ascii="Maiandra GD" w:hAnsi="Maiandra GD" w:eastAsia="Times New Roman" w:cs="Times New Roman"/>
           <w:color w:val="000000"/>
           <w:sz w:val="24"/>
           <w:szCs w:val="24"/>
@@ -3094,7 +3094,7 @@
       <w:pPr>
         <w:spacing w:before="100" w:beforeAutospacing="1" w:after="100" w:afterAutospacing="1" w:line="240" w:lineRule="auto"/>
         <w:rPr>
-          <w:rFonts w:ascii="Maiandra GD" w:eastAsia="Times New Roman" w:hAnsi="Maiandra GD" w:cs="Times New Roman"/>
+          <w:rFonts w:ascii="Maiandra GD" w:hAnsi="Maiandra GD" w:eastAsia="Times New Roman" w:cs="Times New Roman"/>
           <w:b/>
           <w:bCs/>
           <w:color w:val="000000"/>
@@ -3104,7 +3104,7 @@
       </w:pPr>
       <w:r>
         <w:rPr>
-          <w:rFonts w:ascii="Maiandra GD" w:eastAsia="Times New Roman" w:hAnsi="Maiandra GD" w:cs="Times New Roman"/>
+          <w:rFonts w:ascii="Maiandra GD" w:hAnsi="Maiandra GD" w:eastAsia="Times New Roman" w:cs="Times New Roman"/>
           <w:b/>
           <w:bCs/>
           <w:color w:val="000000"/>
@@ -3122,15 +3122,15 @@
         </w:numPr>
         <w:spacing w:before="100" w:beforeAutospacing="1" w:after="100" w:afterAutospacing="1" w:line="240" w:lineRule="auto"/>
         <w:rPr>
-          <w:rFonts w:ascii="Maiandra GD" w:eastAsia="Times New Roman" w:hAnsi="Maiandra GD" w:cs="Times New Roman"/>
-          <w:color w:val="000000"/>
-          <w:sz w:val="24"/>
-          <w:szCs w:val="24"/>
-        </w:rPr>
-      </w:pPr>
-      <w:r>
-        <w:rPr>
-          <w:rFonts w:ascii="Maiandra GD" w:eastAsia="Times New Roman" w:hAnsi="Maiandra GD" w:cs="Times New Roman"/>
+          <w:rFonts w:ascii="Maiandra GD" w:hAnsi="Maiandra GD" w:eastAsia="Times New Roman" w:cs="Times New Roman"/>
+          <w:color w:val="000000"/>
+          <w:sz w:val="24"/>
+          <w:szCs w:val="24"/>
+        </w:rPr>
+      </w:pPr>
+      <w:r>
+        <w:rPr>
+          <w:rFonts w:ascii="Maiandra GD" w:hAnsi="Maiandra GD" w:eastAsia="Times New Roman" w:cs="Times New Roman"/>
           <w:color w:val="000000"/>
           <w:sz w:val="24"/>
           <w:szCs w:val="24"/>
@@ -3146,15 +3146,15 @@
         </w:numPr>
         <w:spacing w:before="100" w:beforeAutospacing="1" w:after="100" w:afterAutospacing="1" w:line="240" w:lineRule="auto"/>
         <w:rPr>
-          <w:rFonts w:ascii="Maiandra GD" w:eastAsia="Times New Roman" w:hAnsi="Maiandra GD" w:cs="Times New Roman"/>
-          <w:color w:val="000000"/>
-          <w:sz w:val="24"/>
-          <w:szCs w:val="24"/>
-        </w:rPr>
-      </w:pPr>
-      <w:r>
-        <w:rPr>
-          <w:rFonts w:ascii="Maiandra GD" w:eastAsia="Times New Roman" w:hAnsi="Maiandra GD" w:cs="Times New Roman"/>
+          <w:rFonts w:ascii="Maiandra GD" w:hAnsi="Maiandra GD" w:eastAsia="Times New Roman" w:cs="Times New Roman"/>
+          <w:color w:val="000000"/>
+          <w:sz w:val="24"/>
+          <w:szCs w:val="24"/>
+        </w:rPr>
+      </w:pPr>
+      <w:r>
+        <w:rPr>
+          <w:rFonts w:ascii="Maiandra GD" w:hAnsi="Maiandra GD" w:eastAsia="Times New Roman" w:cs="Times New Roman"/>
           <w:color w:val="000000"/>
           <w:sz w:val="24"/>
           <w:szCs w:val="24"/>
@@ -3166,15 +3166,15 @@
       <w:pPr>
         <w:spacing w:before="100" w:beforeAutospacing="1" w:after="100" w:afterAutospacing="1" w:line="240" w:lineRule="auto"/>
         <w:rPr>
-          <w:rFonts w:ascii="Maiandra GD" w:eastAsia="Times New Roman" w:hAnsi="Maiandra GD" w:cs="Times New Roman"/>
-          <w:color w:val="000000"/>
-          <w:sz w:val="24"/>
-          <w:szCs w:val="24"/>
-        </w:rPr>
-      </w:pPr>
-      <w:r>
-        <w:rPr>
-          <w:rFonts w:ascii="Maiandra GD" w:eastAsia="Times New Roman" w:hAnsi="Maiandra GD" w:cs="Times New Roman"/>
+          <w:rFonts w:ascii="Maiandra GD" w:hAnsi="Maiandra GD" w:eastAsia="Times New Roman" w:cs="Times New Roman"/>
+          <w:color w:val="000000"/>
+          <w:sz w:val="24"/>
+          <w:szCs w:val="24"/>
+        </w:rPr>
+      </w:pPr>
+      <w:r>
+        <w:rPr>
+          <w:rFonts w:ascii="Maiandra GD" w:hAnsi="Maiandra GD" w:eastAsia="Times New Roman" w:cs="Times New Roman"/>
           <w:noProof/>
           <w:color w:val="000000"/>
           <w:sz w:val="24"/>
@@ -3284,7 +3284,7 @@
       </w:r>
       <w:r>
         <w:rPr>
-          <w:rFonts w:ascii="Maiandra GD" w:eastAsia="Times New Roman" w:hAnsi="Maiandra GD" w:cs="Times New Roman"/>
+          <w:rFonts w:ascii="Maiandra GD" w:hAnsi="Maiandra GD" w:eastAsia="Times New Roman" w:cs="Times New Roman"/>
           <w:color w:val="000000"/>
           <w:sz w:val="24"/>
           <w:szCs w:val="24"/>
@@ -3296,15 +3296,15 @@
       <w:pPr>
         <w:spacing w:before="100" w:beforeAutospacing="1" w:after="100" w:afterAutospacing="1" w:line="240" w:lineRule="auto"/>
         <w:rPr>
-          <w:rFonts w:ascii="Maiandra GD" w:eastAsia="Times New Roman" w:hAnsi="Maiandra GD" w:cs="Times New Roman"/>
-          <w:color w:val="000000"/>
-          <w:sz w:val="24"/>
-          <w:szCs w:val="24"/>
-        </w:rPr>
-      </w:pPr>
-      <w:r>
-        <w:rPr>
-          <w:rFonts w:ascii="Maiandra GD" w:eastAsia="Times New Roman" w:hAnsi="Maiandra GD" w:cs="Times New Roman"/>
+          <w:rFonts w:ascii="Maiandra GD" w:hAnsi="Maiandra GD" w:eastAsia="Times New Roman" w:cs="Times New Roman"/>
+          <w:color w:val="000000"/>
+          <w:sz w:val="24"/>
+          <w:szCs w:val="24"/>
+        </w:rPr>
+      </w:pPr>
+      <w:r>
+        <w:rPr>
+          <w:rFonts w:ascii="Maiandra GD" w:hAnsi="Maiandra GD" w:eastAsia="Times New Roman" w:cs="Times New Roman"/>
           <w:color w:val="000000"/>
           <w:sz w:val="24"/>
           <w:szCs w:val="24"/>
@@ -3316,15 +3316,15 @@
       <w:pPr>
         <w:spacing w:before="100" w:beforeAutospacing="1" w:after="100" w:afterAutospacing="1" w:line="240" w:lineRule="auto"/>
         <w:rPr>
-          <w:rFonts w:ascii="Maiandra GD" w:eastAsia="Times New Roman" w:hAnsi="Maiandra GD" w:cs="Times New Roman"/>
-          <w:color w:val="000000"/>
-          <w:sz w:val="24"/>
-          <w:szCs w:val="24"/>
-        </w:rPr>
-      </w:pPr>
-      <w:r>
-        <w:rPr>
-          <w:rFonts w:ascii="Maiandra GD" w:eastAsia="Times New Roman" w:hAnsi="Maiandra GD" w:cs="Times New Roman"/>
+          <w:rFonts w:ascii="Maiandra GD" w:hAnsi="Maiandra GD" w:eastAsia="Times New Roman" w:cs="Times New Roman"/>
+          <w:color w:val="000000"/>
+          <w:sz w:val="24"/>
+          <w:szCs w:val="24"/>
+        </w:rPr>
+      </w:pPr>
+      <w:r>
+        <w:rPr>
+          <w:rFonts w:ascii="Maiandra GD" w:hAnsi="Maiandra GD" w:eastAsia="Times New Roman" w:cs="Times New Roman"/>
           <w:noProof/>
           <w:color w:val="000000"/>
           <w:sz w:val="24"/>
@@ -3416,7 +3416,7 @@
       </w:r>
       <w:r>
         <w:rPr>
-          <w:rFonts w:ascii="Maiandra GD" w:eastAsia="Times New Roman" w:hAnsi="Maiandra GD" w:cs="Times New Roman"/>
+          <w:rFonts w:ascii="Maiandra GD" w:hAnsi="Maiandra GD" w:eastAsia="Times New Roman" w:cs="Times New Roman"/>
           <w:color w:val="000000"/>
           <w:sz w:val="24"/>
           <w:szCs w:val="24"/>
@@ -3428,15 +3428,15 @@
       <w:pPr>
         <w:spacing w:before="100" w:beforeAutospacing="1" w:after="100" w:afterAutospacing="1" w:line="240" w:lineRule="auto"/>
         <w:rPr>
-          <w:rFonts w:ascii="Maiandra GD" w:eastAsia="Times New Roman" w:hAnsi="Maiandra GD" w:cs="Times New Roman"/>
-          <w:color w:val="000000"/>
-          <w:sz w:val="24"/>
-          <w:szCs w:val="24"/>
-        </w:rPr>
-      </w:pPr>
-      <w:r>
-        <w:rPr>
-          <w:rFonts w:ascii="Maiandra GD" w:eastAsia="Times New Roman" w:hAnsi="Maiandra GD" w:cs="Times New Roman"/>
+          <w:rFonts w:ascii="Maiandra GD" w:hAnsi="Maiandra GD" w:eastAsia="Times New Roman" w:cs="Times New Roman"/>
+          <w:color w:val="000000"/>
+          <w:sz w:val="24"/>
+          <w:szCs w:val="24"/>
+        </w:rPr>
+      </w:pPr>
+      <w:r>
+        <w:rPr>
+          <w:rFonts w:ascii="Maiandra GD" w:hAnsi="Maiandra GD" w:eastAsia="Times New Roman" w:cs="Times New Roman"/>
           <w:color w:val="000000"/>
           <w:sz w:val="24"/>
           <w:szCs w:val="24"/>
@@ -3448,15 +3448,15 @@
       <w:pPr>
         <w:spacing w:before="100" w:beforeAutospacing="1" w:after="100" w:afterAutospacing="1" w:line="240" w:lineRule="auto"/>
         <w:rPr>
-          <w:rFonts w:ascii="Maiandra GD" w:eastAsia="Times New Roman" w:hAnsi="Maiandra GD" w:cs="Times New Roman"/>
-          <w:color w:val="000000"/>
-          <w:sz w:val="24"/>
-          <w:szCs w:val="24"/>
-        </w:rPr>
-      </w:pPr>
-      <w:r>
-        <w:rPr>
-          <w:rFonts w:ascii="Maiandra GD" w:eastAsia="Times New Roman" w:hAnsi="Maiandra GD" w:cs="Times New Roman"/>
+          <w:rFonts w:ascii="Maiandra GD" w:hAnsi="Maiandra GD" w:eastAsia="Times New Roman" w:cs="Times New Roman"/>
+          <w:color w:val="000000"/>
+          <w:sz w:val="24"/>
+          <w:szCs w:val="24"/>
+        </w:rPr>
+      </w:pPr>
+      <w:r>
+        <w:rPr>
+          <w:rFonts w:ascii="Maiandra GD" w:hAnsi="Maiandra GD" w:eastAsia="Times New Roman" w:cs="Times New Roman"/>
           <w:color w:val="000000"/>
           <w:sz w:val="24"/>
           <w:szCs w:val="24"/>
@@ -3468,15 +3468,15 @@
       <w:pPr>
         <w:spacing w:before="100" w:beforeAutospacing="1" w:after="100" w:afterAutospacing="1" w:line="240" w:lineRule="auto"/>
         <w:rPr>
-          <w:rFonts w:ascii="Maiandra GD" w:eastAsia="Times New Roman" w:hAnsi="Maiandra GD" w:cs="Times New Roman"/>
-          <w:color w:val="000000"/>
-          <w:sz w:val="24"/>
-          <w:szCs w:val="24"/>
-        </w:rPr>
-      </w:pPr>
-      <w:r>
-        <w:rPr>
-          <w:rFonts w:ascii="Maiandra GD" w:eastAsia="Times New Roman" w:hAnsi="Maiandra GD" w:cs="Times New Roman"/>
+          <w:rFonts w:ascii="Maiandra GD" w:hAnsi="Maiandra GD" w:eastAsia="Times New Roman" w:cs="Times New Roman"/>
+          <w:color w:val="000000"/>
+          <w:sz w:val="24"/>
+          <w:szCs w:val="24"/>
+        </w:rPr>
+      </w:pPr>
+      <w:r>
+        <w:rPr>
+          <w:rFonts w:ascii="Maiandra GD" w:hAnsi="Maiandra GD" w:eastAsia="Times New Roman" w:cs="Times New Roman"/>
           <w:color w:val="000000"/>
           <w:sz w:val="24"/>
           <w:szCs w:val="24"/>
@@ -3492,15 +3492,15 @@
         </w:numPr>
         <w:spacing w:before="100" w:beforeAutospacing="1" w:after="100" w:afterAutospacing="1" w:line="240" w:lineRule="auto"/>
         <w:rPr>
-          <w:rFonts w:ascii="Maiandra GD" w:eastAsia="Times New Roman" w:hAnsi="Maiandra GD" w:cs="Times New Roman"/>
-          <w:color w:val="000000"/>
-          <w:sz w:val="24"/>
-          <w:szCs w:val="24"/>
-        </w:rPr>
-      </w:pPr>
-      <w:r>
-        <w:rPr>
-          <w:rFonts w:ascii="Maiandra GD" w:eastAsia="Times New Roman" w:hAnsi="Maiandra GD" w:cs="Times New Roman"/>
+          <w:rFonts w:ascii="Maiandra GD" w:hAnsi="Maiandra GD" w:eastAsia="Times New Roman" w:cs="Times New Roman"/>
+          <w:color w:val="000000"/>
+          <w:sz w:val="24"/>
+          <w:szCs w:val="24"/>
+        </w:rPr>
+      </w:pPr>
+      <w:r>
+        <w:rPr>
+          <w:rFonts w:ascii="Maiandra GD" w:hAnsi="Maiandra GD" w:eastAsia="Times New Roman" w:cs="Times New Roman"/>
           <w:color w:val="000000"/>
           <w:sz w:val="24"/>
           <w:szCs w:val="24"/>
@@ -3516,15 +3516,15 @@
         </w:numPr>
         <w:spacing w:before="100" w:beforeAutospacing="1" w:after="100" w:afterAutospacing="1" w:line="240" w:lineRule="auto"/>
         <w:rPr>
-          <w:rFonts w:ascii="Maiandra GD" w:eastAsia="Times New Roman" w:hAnsi="Maiandra GD" w:cs="Times New Roman"/>
-          <w:color w:val="000000"/>
-          <w:sz w:val="24"/>
-          <w:szCs w:val="24"/>
-        </w:rPr>
-      </w:pPr>
-      <w:r>
-        <w:rPr>
-          <w:rFonts w:ascii="Maiandra GD" w:eastAsia="Times New Roman" w:hAnsi="Maiandra GD" w:cs="Times New Roman"/>
+          <w:rFonts w:ascii="Maiandra GD" w:hAnsi="Maiandra GD" w:eastAsia="Times New Roman" w:cs="Times New Roman"/>
+          <w:color w:val="000000"/>
+          <w:sz w:val="24"/>
+          <w:szCs w:val="24"/>
+        </w:rPr>
+      </w:pPr>
+      <w:r>
+        <w:rPr>
+          <w:rFonts w:ascii="Maiandra GD" w:hAnsi="Maiandra GD" w:eastAsia="Times New Roman" w:cs="Times New Roman"/>
           <w:color w:val="000000"/>
           <w:sz w:val="24"/>
           <w:szCs w:val="24"/>
@@ -3540,15 +3540,15 @@
         </w:numPr>
         <w:spacing w:before="100" w:beforeAutospacing="1" w:after="100" w:afterAutospacing="1" w:line="240" w:lineRule="auto"/>
         <w:rPr>
-          <w:rFonts w:ascii="Maiandra GD" w:eastAsia="Times New Roman" w:hAnsi="Maiandra GD" w:cs="Times New Roman"/>
-          <w:color w:val="000000"/>
-          <w:sz w:val="24"/>
-          <w:szCs w:val="24"/>
-        </w:rPr>
-      </w:pPr>
-      <w:r>
-        <w:rPr>
-          <w:rFonts w:ascii="Maiandra GD" w:eastAsia="Times New Roman" w:hAnsi="Maiandra GD" w:cs="Times New Roman"/>
+          <w:rFonts w:ascii="Maiandra GD" w:hAnsi="Maiandra GD" w:eastAsia="Times New Roman" w:cs="Times New Roman"/>
+          <w:color w:val="000000"/>
+          <w:sz w:val="24"/>
+          <w:szCs w:val="24"/>
+        </w:rPr>
+      </w:pPr>
+      <w:r>
+        <w:rPr>
+          <w:rFonts w:ascii="Maiandra GD" w:hAnsi="Maiandra GD" w:eastAsia="Times New Roman" w:cs="Times New Roman"/>
           <w:color w:val="000000"/>
           <w:sz w:val="24"/>
           <w:szCs w:val="24"/>
@@ -3564,15 +3564,15 @@
         </w:numPr>
         <w:spacing w:before="100" w:beforeAutospacing="1" w:after="100" w:afterAutospacing="1" w:line="240" w:lineRule="auto"/>
         <w:rPr>
-          <w:rFonts w:ascii="Maiandra GD" w:eastAsia="Times New Roman" w:hAnsi="Maiandra GD" w:cs="Times New Roman"/>
-          <w:color w:val="000000"/>
-          <w:sz w:val="24"/>
-          <w:szCs w:val="24"/>
-        </w:rPr>
-      </w:pPr>
-      <w:r>
-        <w:rPr>
-          <w:rFonts w:ascii="Maiandra GD" w:eastAsia="Times New Roman" w:hAnsi="Maiandra GD" w:cs="Times New Roman"/>
+          <w:rFonts w:ascii="Maiandra GD" w:hAnsi="Maiandra GD" w:eastAsia="Times New Roman" w:cs="Times New Roman"/>
+          <w:color w:val="000000"/>
+          <w:sz w:val="24"/>
+          <w:szCs w:val="24"/>
+        </w:rPr>
+      </w:pPr>
+      <w:r>
+        <w:rPr>
+          <w:rFonts w:ascii="Maiandra GD" w:hAnsi="Maiandra GD" w:eastAsia="Times New Roman" w:cs="Times New Roman"/>
           <w:color w:val="000000"/>
           <w:sz w:val="24"/>
           <w:szCs w:val="24"/>
@@ -3588,15 +3588,15 @@
         </w:numPr>
         <w:spacing w:before="100" w:beforeAutospacing="1" w:after="100" w:afterAutospacing="1" w:line="240" w:lineRule="auto"/>
         <w:rPr>
-          <w:rFonts w:ascii="Maiandra GD" w:eastAsia="Times New Roman" w:hAnsi="Maiandra GD" w:cs="Times New Roman"/>
-          <w:color w:val="000000"/>
-          <w:sz w:val="24"/>
-          <w:szCs w:val="24"/>
-        </w:rPr>
-      </w:pPr>
-      <w:r>
-        <w:rPr>
-          <w:rFonts w:ascii="Maiandra GD" w:eastAsia="Times New Roman" w:hAnsi="Maiandra GD" w:cs="Times New Roman"/>
+          <w:rFonts w:ascii="Maiandra GD" w:hAnsi="Maiandra GD" w:eastAsia="Times New Roman" w:cs="Times New Roman"/>
+          <w:color w:val="000000"/>
+          <w:sz w:val="24"/>
+          <w:szCs w:val="24"/>
+        </w:rPr>
+      </w:pPr>
+      <w:r>
+        <w:rPr>
+          <w:rFonts w:ascii="Maiandra GD" w:hAnsi="Maiandra GD" w:eastAsia="Times New Roman" w:cs="Times New Roman"/>
           <w:color w:val="000000"/>
           <w:sz w:val="24"/>
           <w:szCs w:val="24"/>
@@ -3612,15 +3612,15 @@
         </w:numPr>
         <w:spacing w:before="100" w:beforeAutospacing="1" w:after="100" w:afterAutospacing="1" w:line="240" w:lineRule="auto"/>
         <w:rPr>
-          <w:rFonts w:ascii="Maiandra GD" w:eastAsia="Times New Roman" w:hAnsi="Maiandra GD" w:cs="Times New Roman"/>
-          <w:color w:val="000000"/>
-          <w:sz w:val="24"/>
-          <w:szCs w:val="24"/>
-        </w:rPr>
-      </w:pPr>
-      <w:r>
-        <w:rPr>
-          <w:rFonts w:ascii="Maiandra GD" w:eastAsia="Times New Roman" w:hAnsi="Maiandra GD" w:cs="Times New Roman"/>
+          <w:rFonts w:ascii="Maiandra GD" w:hAnsi="Maiandra GD" w:eastAsia="Times New Roman" w:cs="Times New Roman"/>
+          <w:color w:val="000000"/>
+          <w:sz w:val="24"/>
+          <w:szCs w:val="24"/>
+        </w:rPr>
+      </w:pPr>
+      <w:r>
+        <w:rPr>
+          <w:rFonts w:ascii="Maiandra GD" w:hAnsi="Maiandra GD" w:eastAsia="Times New Roman" w:cs="Times New Roman"/>
           <w:color w:val="000000"/>
           <w:sz w:val="24"/>
           <w:szCs w:val="24"/>
@@ -3636,15 +3636,15 @@
         </w:numPr>
         <w:spacing w:before="100" w:beforeAutospacing="1" w:after="100" w:afterAutospacing="1" w:line="240" w:lineRule="auto"/>
         <w:rPr>
-          <w:rFonts w:ascii="Maiandra GD" w:eastAsia="Times New Roman" w:hAnsi="Maiandra GD" w:cs="Times New Roman"/>
-          <w:color w:val="000000"/>
-          <w:sz w:val="24"/>
-          <w:szCs w:val="24"/>
-        </w:rPr>
-      </w:pPr>
-      <w:r>
-        <w:rPr>
-          <w:rFonts w:ascii="Maiandra GD" w:eastAsia="Times New Roman" w:hAnsi="Maiandra GD" w:cs="Times New Roman"/>
+          <w:rFonts w:ascii="Maiandra GD" w:hAnsi="Maiandra GD" w:eastAsia="Times New Roman" w:cs="Times New Roman"/>
+          <w:color w:val="000000"/>
+          <w:sz w:val="24"/>
+          <w:szCs w:val="24"/>
+        </w:rPr>
+      </w:pPr>
+      <w:r>
+        <w:rPr>
+          <w:rFonts w:ascii="Maiandra GD" w:hAnsi="Maiandra GD" w:eastAsia="Times New Roman" w:cs="Times New Roman"/>
           <w:color w:val="000000"/>
           <w:sz w:val="24"/>
           <w:szCs w:val="24"/>
@@ -3660,15 +3660,15 @@
         </w:numPr>
         <w:spacing w:before="100" w:beforeAutospacing="1" w:after="100" w:afterAutospacing="1" w:line="240" w:lineRule="auto"/>
         <w:rPr>
-          <w:rFonts w:ascii="Maiandra GD" w:eastAsia="Times New Roman" w:hAnsi="Maiandra GD" w:cs="Times New Roman"/>
-          <w:color w:val="000000"/>
-          <w:sz w:val="24"/>
-          <w:szCs w:val="24"/>
-        </w:rPr>
-      </w:pPr>
-      <w:r>
-        <w:rPr>
-          <w:rFonts w:ascii="Maiandra GD" w:eastAsia="Times New Roman" w:hAnsi="Maiandra GD" w:cs="Times New Roman"/>
+          <w:rFonts w:ascii="Maiandra GD" w:hAnsi="Maiandra GD" w:eastAsia="Times New Roman" w:cs="Times New Roman"/>
+          <w:color w:val="000000"/>
+          <w:sz w:val="24"/>
+          <w:szCs w:val="24"/>
+        </w:rPr>
+      </w:pPr>
+      <w:r>
+        <w:rPr>
+          <w:rFonts w:ascii="Maiandra GD" w:hAnsi="Maiandra GD" w:eastAsia="Times New Roman" w:cs="Times New Roman"/>
           <w:color w:val="000000"/>
           <w:sz w:val="24"/>
           <w:szCs w:val="24"/>
@@ -3684,15 +3684,15 @@
         </w:numPr>
         <w:spacing w:before="100" w:beforeAutospacing="1" w:after="100" w:afterAutospacing="1" w:line="240" w:lineRule="auto"/>
         <w:rPr>
-          <w:rFonts w:ascii="Maiandra GD" w:eastAsia="Times New Roman" w:hAnsi="Maiandra GD" w:cs="Times New Roman"/>
-          <w:color w:val="000000"/>
-          <w:sz w:val="24"/>
-          <w:szCs w:val="24"/>
-        </w:rPr>
-      </w:pPr>
-      <w:r>
-        <w:rPr>
-          <w:rFonts w:ascii="Maiandra GD" w:eastAsia="Times New Roman" w:hAnsi="Maiandra GD" w:cs="Times New Roman"/>
+          <w:rFonts w:ascii="Maiandra GD" w:hAnsi="Maiandra GD" w:eastAsia="Times New Roman" w:cs="Times New Roman"/>
+          <w:color w:val="000000"/>
+          <w:sz w:val="24"/>
+          <w:szCs w:val="24"/>
+        </w:rPr>
+      </w:pPr>
+      <w:r>
+        <w:rPr>
+          <w:rFonts w:ascii="Maiandra GD" w:hAnsi="Maiandra GD" w:eastAsia="Times New Roman" w:cs="Times New Roman"/>
           <w:color w:val="000000"/>
           <w:sz w:val="24"/>
           <w:szCs w:val="24"/>
@@ -3704,15 +3704,15 @@
       <w:pPr>
         <w:spacing w:before="100" w:beforeAutospacing="1" w:after="100" w:afterAutospacing="1" w:line="240" w:lineRule="auto"/>
         <w:rPr>
-          <w:rFonts w:ascii="Maiandra GD" w:eastAsia="Times New Roman" w:hAnsi="Maiandra GD" w:cs="Times New Roman"/>
-          <w:color w:val="000000"/>
-          <w:sz w:val="24"/>
-          <w:szCs w:val="24"/>
-        </w:rPr>
-      </w:pPr>
-      <w:r>
-        <w:rPr>
-          <w:rFonts w:ascii="Maiandra GD" w:eastAsia="Times New Roman" w:hAnsi="Maiandra GD" w:cs="Times New Roman"/>
+          <w:rFonts w:ascii="Maiandra GD" w:hAnsi="Maiandra GD" w:eastAsia="Times New Roman" w:cs="Times New Roman"/>
+          <w:color w:val="000000"/>
+          <w:sz w:val="24"/>
+          <w:szCs w:val="24"/>
+        </w:rPr>
+      </w:pPr>
+      <w:r>
+        <w:rPr>
+          <w:rFonts w:ascii="Maiandra GD" w:hAnsi="Maiandra GD" w:eastAsia="Times New Roman" w:cs="Times New Roman"/>
           <w:color w:val="000000"/>
           <w:sz w:val="24"/>
           <w:szCs w:val="24"/>
@@ -3724,7 +3724,7 @@
       <w:pPr>
         <w:spacing w:before="100" w:beforeAutospacing="1" w:after="100" w:afterAutospacing="1" w:line="240" w:lineRule="auto"/>
         <w:rPr>
-          <w:rFonts w:ascii="Maiandra GD" w:eastAsia="Times New Roman" w:hAnsi="Maiandra GD" w:cs="Times New Roman"/>
+          <w:rFonts w:ascii="Maiandra GD" w:hAnsi="Maiandra GD" w:eastAsia="Times New Roman" w:cs="Times New Roman"/>
           <w:b/>
           <w:bCs/>
           <w:color w:val="000000"/>
@@ -3734,7 +3734,7 @@
       </w:pPr>
       <w:r>
         <w:rPr>
-          <w:rFonts w:ascii="Maiandra GD" w:eastAsia="Times New Roman" w:hAnsi="Maiandra GD" w:cs="Times New Roman"/>
+          <w:rFonts w:ascii="Maiandra GD" w:hAnsi="Maiandra GD" w:eastAsia="Times New Roman" w:cs="Times New Roman"/>
           <w:b/>
           <w:bCs/>
           <w:color w:val="000000"/>
@@ -3752,15 +3752,15 @@
         </w:numPr>
         <w:spacing w:before="100" w:beforeAutospacing="1" w:after="100" w:afterAutospacing="1" w:line="240" w:lineRule="auto"/>
         <w:rPr>
-          <w:rFonts w:ascii="Maiandra GD" w:eastAsia="Times New Roman" w:hAnsi="Maiandra GD" w:cs="Times New Roman"/>
-          <w:color w:val="000000"/>
-          <w:sz w:val="24"/>
-          <w:szCs w:val="24"/>
-        </w:rPr>
-      </w:pPr>
-      <w:r>
-        <w:rPr>
-          <w:rFonts w:ascii="Maiandra GD" w:eastAsia="Times New Roman" w:hAnsi="Maiandra GD" w:cs="Times New Roman"/>
+          <w:rFonts w:ascii="Maiandra GD" w:hAnsi="Maiandra GD" w:eastAsia="Times New Roman" w:cs="Times New Roman"/>
+          <w:color w:val="000000"/>
+          <w:sz w:val="24"/>
+          <w:szCs w:val="24"/>
+        </w:rPr>
+      </w:pPr>
+      <w:r>
+        <w:rPr>
+          <w:rFonts w:ascii="Maiandra GD" w:hAnsi="Maiandra GD" w:eastAsia="Times New Roman" w:cs="Times New Roman"/>
           <w:color w:val="000000"/>
           <w:sz w:val="24"/>
           <w:szCs w:val="24"/>
@@ -3776,15 +3776,15 @@
         </w:numPr>
         <w:spacing w:before="100" w:beforeAutospacing="1" w:after="100" w:afterAutospacing="1" w:line="240" w:lineRule="auto"/>
         <w:rPr>
-          <w:rFonts w:ascii="Maiandra GD" w:eastAsia="Times New Roman" w:hAnsi="Maiandra GD" w:cs="Times New Roman"/>
-          <w:color w:val="000000"/>
-          <w:sz w:val="24"/>
-          <w:szCs w:val="24"/>
-        </w:rPr>
-      </w:pPr>
-      <w:r>
-        <w:rPr>
-          <w:rFonts w:ascii="Maiandra GD" w:eastAsia="Times New Roman" w:hAnsi="Maiandra GD" w:cs="Times New Roman"/>
+          <w:rFonts w:ascii="Maiandra GD" w:hAnsi="Maiandra GD" w:eastAsia="Times New Roman" w:cs="Times New Roman"/>
+          <w:color w:val="000000"/>
+          <w:sz w:val="24"/>
+          <w:szCs w:val="24"/>
+        </w:rPr>
+      </w:pPr>
+      <w:r>
+        <w:rPr>
+          <w:rFonts w:ascii="Maiandra GD" w:hAnsi="Maiandra GD" w:eastAsia="Times New Roman" w:cs="Times New Roman"/>
           <w:color w:val="000000"/>
           <w:sz w:val="24"/>
           <w:szCs w:val="24"/>
@@ -3793,7 +3793,7 @@
       </w:r>
       <w:r>
         <w:rPr>
-          <w:rFonts w:ascii="Maiandra GD" w:eastAsia="Times New Roman" w:hAnsi="Maiandra GD" w:cs="Times New Roman"/>
+          <w:rFonts w:ascii="Maiandra GD" w:hAnsi="Maiandra GD" w:eastAsia="Times New Roman" w:cs="Times New Roman"/>
           <w:color w:val="000000"/>
           <w:sz w:val="24"/>
           <w:szCs w:val="24"/>
@@ -3803,7 +3803,7 @@
       </w:r>
       <w:r>
         <w:rPr>
-          <w:rFonts w:ascii="Maiandra GD" w:eastAsia="Times New Roman" w:hAnsi="Maiandra GD" w:cs="Times New Roman"/>
+          <w:rFonts w:ascii="Maiandra GD" w:hAnsi="Maiandra GD" w:eastAsia="Times New Roman" w:cs="Times New Roman"/>
           <w:color w:val="000000"/>
           <w:sz w:val="24"/>
           <w:szCs w:val="24"/>
@@ -3813,7 +3813,7 @@
       <w:proofErr w:type="spellStart"/>
       <w:r>
         <w:rPr>
-          <w:rFonts w:ascii="Maiandra GD" w:eastAsia="Times New Roman" w:hAnsi="Maiandra GD" w:cs="Times New Roman"/>
+          <w:rFonts w:ascii="Maiandra GD" w:hAnsi="Maiandra GD" w:eastAsia="Times New Roman" w:cs="Times New Roman"/>
           <w:color w:val="000000"/>
           <w:sz w:val="24"/>
           <w:szCs w:val="24"/>
@@ -3823,7 +3823,7 @@
       <w:proofErr w:type="spellEnd"/>
       <w:r>
         <w:rPr>
-          <w:rFonts w:ascii="Maiandra GD" w:eastAsia="Times New Roman" w:hAnsi="Maiandra GD" w:cs="Times New Roman"/>
+          <w:rFonts w:ascii="Maiandra GD" w:hAnsi="Maiandra GD" w:eastAsia="Times New Roman" w:cs="Times New Roman"/>
           <w:color w:val="000000"/>
           <w:sz w:val="24"/>
           <w:szCs w:val="24"/>
@@ -3839,15 +3839,15 @@
         </w:numPr>
         <w:spacing w:before="100" w:beforeAutospacing="1" w:after="100" w:afterAutospacing="1" w:line="240" w:lineRule="auto"/>
         <w:rPr>
-          <w:rFonts w:ascii="Maiandra GD" w:eastAsia="Times New Roman" w:hAnsi="Maiandra GD" w:cs="Times New Roman"/>
-          <w:color w:val="000000"/>
-          <w:sz w:val="24"/>
-          <w:szCs w:val="24"/>
-        </w:rPr>
-      </w:pPr>
-      <w:r>
-        <w:rPr>
-          <w:rFonts w:ascii="Maiandra GD" w:eastAsia="Times New Roman" w:hAnsi="Maiandra GD" w:cs="Times New Roman"/>
+          <w:rFonts w:ascii="Maiandra GD" w:hAnsi="Maiandra GD" w:eastAsia="Times New Roman" w:cs="Times New Roman"/>
+          <w:color w:val="000000"/>
+          <w:sz w:val="24"/>
+          <w:szCs w:val="24"/>
+        </w:rPr>
+      </w:pPr>
+      <w:r>
+        <w:rPr>
+          <w:rFonts w:ascii="Maiandra GD" w:hAnsi="Maiandra GD" w:eastAsia="Times New Roman" w:cs="Times New Roman"/>
           <w:color w:val="000000"/>
           <w:sz w:val="24"/>
           <w:szCs w:val="24"/>
@@ -3856,7 +3856,7 @@
       </w:r>
       <w:r>
         <w:rPr>
-          <w:rFonts w:ascii="Maiandra GD" w:eastAsia="Times New Roman" w:hAnsi="Maiandra GD" w:cs="Times New Roman"/>
+          <w:rFonts w:ascii="Maiandra GD" w:hAnsi="Maiandra GD" w:eastAsia="Times New Roman" w:cs="Times New Roman"/>
           <w:color w:val="000000"/>
           <w:sz w:val="24"/>
           <w:szCs w:val="24"/>
@@ -3866,7 +3866,7 @@
       </w:r>
       <w:r>
         <w:rPr>
-          <w:rFonts w:ascii="Maiandra GD" w:eastAsia="Times New Roman" w:hAnsi="Maiandra GD" w:cs="Times New Roman"/>
+          <w:rFonts w:ascii="Maiandra GD" w:hAnsi="Maiandra GD" w:eastAsia="Times New Roman" w:cs="Times New Roman"/>
           <w:color w:val="000000"/>
           <w:sz w:val="24"/>
           <w:szCs w:val="24"/>
@@ -3876,7 +3876,7 @@
       <w:proofErr w:type="spellStart"/>
       <w:r>
         <w:rPr>
-          <w:rFonts w:ascii="Maiandra GD" w:eastAsia="Times New Roman" w:hAnsi="Maiandra GD" w:cs="Times New Roman"/>
+          <w:rFonts w:ascii="Maiandra GD" w:hAnsi="Maiandra GD" w:eastAsia="Times New Roman" w:cs="Times New Roman"/>
           <w:color w:val="000000"/>
           <w:sz w:val="24"/>
           <w:szCs w:val="24"/>
@@ -3886,7 +3886,7 @@
       <w:proofErr w:type="spellEnd"/>
       <w:r>
         <w:rPr>
-          <w:rFonts w:ascii="Maiandra GD" w:eastAsia="Times New Roman" w:hAnsi="Maiandra GD" w:cs="Times New Roman"/>
+          <w:rFonts w:ascii="Maiandra GD" w:hAnsi="Maiandra GD" w:eastAsia="Times New Roman" w:cs="Times New Roman"/>
           <w:color w:val="000000"/>
           <w:sz w:val="24"/>
           <w:szCs w:val="24"/>
@@ -3902,15 +3902,15 @@
         </w:numPr>
         <w:spacing w:before="100" w:beforeAutospacing="1" w:after="100" w:afterAutospacing="1" w:line="240" w:lineRule="auto"/>
         <w:rPr>
-          <w:rFonts w:ascii="Maiandra GD" w:eastAsia="Times New Roman" w:hAnsi="Maiandra GD" w:cs="Times New Roman"/>
-          <w:color w:val="000000"/>
-          <w:sz w:val="24"/>
-          <w:szCs w:val="24"/>
-        </w:rPr>
-      </w:pPr>
-      <w:r>
-        <w:rPr>
-          <w:rFonts w:ascii="Maiandra GD" w:eastAsia="Times New Roman" w:hAnsi="Maiandra GD" w:cs="Times New Roman"/>
+          <w:rFonts w:ascii="Maiandra GD" w:hAnsi="Maiandra GD" w:eastAsia="Times New Roman" w:cs="Times New Roman"/>
+          <w:color w:val="000000"/>
+          <w:sz w:val="24"/>
+          <w:szCs w:val="24"/>
+        </w:rPr>
+      </w:pPr>
+      <w:r>
+        <w:rPr>
+          <w:rFonts w:ascii="Maiandra GD" w:hAnsi="Maiandra GD" w:eastAsia="Times New Roman" w:cs="Times New Roman"/>
           <w:color w:val="000000"/>
           <w:sz w:val="24"/>
           <w:szCs w:val="24"/>
@@ -3919,7 +3919,7 @@
       </w:r>
       <w:r>
         <w:rPr>
-          <w:rFonts w:ascii="Maiandra GD" w:eastAsia="Times New Roman" w:hAnsi="Maiandra GD" w:cs="Times New Roman"/>
+          <w:rFonts w:ascii="Maiandra GD" w:hAnsi="Maiandra GD" w:eastAsia="Times New Roman" w:cs="Times New Roman"/>
           <w:color w:val="000000"/>
           <w:sz w:val="24"/>
           <w:szCs w:val="24"/>
@@ -3929,7 +3929,7 @@
       </w:r>
       <w:r>
         <w:rPr>
-          <w:rFonts w:ascii="Maiandra GD" w:eastAsia="Times New Roman" w:hAnsi="Maiandra GD" w:cs="Times New Roman"/>
+          <w:rFonts w:ascii="Maiandra GD" w:hAnsi="Maiandra GD" w:eastAsia="Times New Roman" w:cs="Times New Roman"/>
           <w:color w:val="000000"/>
           <w:sz w:val="24"/>
           <w:szCs w:val="24"/>
@@ -3939,7 +3939,7 @@
       <w:proofErr w:type="spellStart"/>
       <w:r>
         <w:rPr>
-          <w:rFonts w:ascii="Maiandra GD" w:eastAsia="Times New Roman" w:hAnsi="Maiandra GD" w:cs="Times New Roman"/>
+          <w:rFonts w:ascii="Maiandra GD" w:hAnsi="Maiandra GD" w:eastAsia="Times New Roman" w:cs="Times New Roman"/>
           <w:color w:val="000000"/>
           <w:sz w:val="24"/>
           <w:szCs w:val="24"/>
@@ -3949,7 +3949,7 @@
       <w:proofErr w:type="spellEnd"/>
       <w:r>
         <w:rPr>
-          <w:rFonts w:ascii="Maiandra GD" w:eastAsia="Times New Roman" w:hAnsi="Maiandra GD" w:cs="Times New Roman"/>
+          <w:rFonts w:ascii="Maiandra GD" w:hAnsi="Maiandra GD" w:eastAsia="Times New Roman" w:cs="Times New Roman"/>
           <w:color w:val="000000"/>
           <w:sz w:val="24"/>
           <w:szCs w:val="24"/>
@@ -3961,37 +3961,37 @@
       <w:pPr>
         <w:spacing w:before="100" w:beforeAutospacing="1" w:after="100" w:afterAutospacing="1" w:line="240" w:lineRule="auto"/>
         <w:rPr>
-          <w:rFonts w:ascii="Maiandra GD" w:eastAsia="Times New Roman" w:hAnsi="Maiandra GD" w:cs="Times New Roman"/>
-          <w:color w:val="000000"/>
-          <w:sz w:val="24"/>
-          <w:szCs w:val="24"/>
-        </w:rPr>
-      </w:pPr>
-    </w:p>
-    <w:p>
-      <w:pPr>
-        <w:spacing w:before="100" w:beforeAutospacing="1" w:after="100" w:afterAutospacing="1" w:line="240" w:lineRule="auto"/>
-        <w:rPr>
-          <w:rFonts w:ascii="Maiandra GD" w:eastAsia="Times New Roman" w:hAnsi="Maiandra GD" w:cs="Times New Roman"/>
-          <w:color w:val="000000"/>
-          <w:sz w:val="24"/>
-          <w:szCs w:val="24"/>
-        </w:rPr>
-      </w:pPr>
-    </w:p>
-    <w:p>
-      <w:pPr>
-        <w:spacing w:before="100" w:beforeAutospacing="1" w:after="100" w:afterAutospacing="1" w:line="240" w:lineRule="auto"/>
-        <w:rPr>
-          <w:rFonts w:ascii="Maiandra GD" w:eastAsia="Times New Roman" w:hAnsi="Maiandra GD" w:cs="Times New Roman"/>
-          <w:color w:val="000000"/>
-          <w:sz w:val="24"/>
-          <w:szCs w:val="24"/>
-        </w:rPr>
-      </w:pPr>
-      <w:r>
-        <w:rPr>
-          <w:rFonts w:ascii="Maiandra GD" w:eastAsia="Times New Roman" w:hAnsi="Maiandra GD" w:cs="Times New Roman"/>
+          <w:rFonts w:ascii="Maiandra GD" w:hAnsi="Maiandra GD" w:eastAsia="Times New Roman" w:cs="Times New Roman"/>
+          <w:color w:val="000000"/>
+          <w:sz w:val="24"/>
+          <w:szCs w:val="24"/>
+        </w:rPr>
+      </w:pPr>
+    </w:p>
+    <w:p>
+      <w:pPr>
+        <w:spacing w:before="100" w:beforeAutospacing="1" w:after="100" w:afterAutospacing="1" w:line="240" w:lineRule="auto"/>
+        <w:rPr>
+          <w:rFonts w:ascii="Maiandra GD" w:hAnsi="Maiandra GD" w:eastAsia="Times New Roman" w:cs="Times New Roman"/>
+          <w:color w:val="000000"/>
+          <w:sz w:val="24"/>
+          <w:szCs w:val="24"/>
+        </w:rPr>
+      </w:pPr>
+    </w:p>
+    <w:p>
+      <w:pPr>
+        <w:spacing w:before="100" w:beforeAutospacing="1" w:after="100" w:afterAutospacing="1" w:line="240" w:lineRule="auto"/>
+        <w:rPr>
+          <w:rFonts w:ascii="Maiandra GD" w:hAnsi="Maiandra GD" w:eastAsia="Times New Roman" w:cs="Times New Roman"/>
+          <w:color w:val="000000"/>
+          <w:sz w:val="24"/>
+          <w:szCs w:val="24"/>
+        </w:rPr>
+      </w:pPr>
+      <w:r>
+        <w:rPr>
+          <w:rFonts w:ascii="Maiandra GD" w:hAnsi="Maiandra GD" w:eastAsia="Times New Roman" w:cs="Times New Roman"/>
           <w:color w:val="000000"/>
           <w:sz w:val="24"/>
           <w:szCs w:val="24"/>
@@ -4004,7 +4004,7 @@
       <w:pPr>
         <w:spacing w:before="100" w:beforeAutospacing="1" w:after="100" w:afterAutospacing="1" w:line="240" w:lineRule="auto"/>
         <w:rPr>
-          <w:rFonts w:ascii="Maiandra GD" w:eastAsia="Times New Roman" w:hAnsi="Maiandra GD" w:cs="Times New Roman"/>
+          <w:rFonts w:ascii="Maiandra GD" w:hAnsi="Maiandra GD" w:eastAsia="Times New Roman" w:cs="Times New Roman"/>
           <w:b/>
           <w:bCs/>
           <w:color w:val="000000"/>
@@ -4014,7 +4014,7 @@
       </w:pPr>
       <w:r>
         <w:rPr>
-          <w:rFonts w:ascii="Maiandra GD" w:eastAsia="Times New Roman" w:hAnsi="Maiandra GD" w:cs="Times New Roman"/>
+          <w:rFonts w:ascii="Maiandra GD" w:hAnsi="Maiandra GD" w:eastAsia="Times New Roman" w:cs="Times New Roman"/>
           <w:b/>
           <w:bCs/>
           <w:color w:val="000000"/>
@@ -4028,7 +4028,7 @@
       <w:pPr>
         <w:spacing w:before="100" w:beforeAutospacing="1" w:after="100" w:afterAutospacing="1" w:line="240" w:lineRule="auto"/>
         <w:rPr>
-          <w:rFonts w:ascii="Maiandra GD" w:eastAsia="Times New Roman" w:hAnsi="Maiandra GD" w:cs="Times New Roman"/>
+          <w:rFonts w:ascii="Maiandra GD" w:hAnsi="Maiandra GD" w:eastAsia="Times New Roman" w:cs="Times New Roman"/>
           <w:b/>
           <w:bCs/>
           <w:color w:val="000000"/>
@@ -4038,7 +4038,7 @@
       </w:pPr>
       <w:r>
         <w:rPr>
-          <w:rFonts w:ascii="Maiandra GD" w:eastAsia="Times New Roman" w:hAnsi="Maiandra GD" w:cs="Times New Roman"/>
+          <w:rFonts w:ascii="Maiandra GD" w:hAnsi="Maiandra GD" w:eastAsia="Times New Roman" w:cs="Times New Roman"/>
           <w:b/>
           <w:bCs/>
           <w:color w:val="000000"/>
@@ -4052,7 +4052,7 @@
       <w:pPr>
         <w:spacing w:before="100" w:beforeAutospacing="1" w:after="100" w:afterAutospacing="1" w:line="240" w:lineRule="auto"/>
         <w:rPr>
-          <w:rFonts w:ascii="Maiandra GD" w:eastAsia="Times New Roman" w:hAnsi="Maiandra GD" w:cs="Times New Roman"/>
+          <w:rFonts w:ascii="Maiandra GD" w:hAnsi="Maiandra GD" w:eastAsia="Times New Roman" w:cs="Times New Roman"/>
           <w:b/>
           <w:bCs/>
           <w:color w:val="000000"/>
@@ -4062,7 +4062,7 @@
       </w:pPr>
       <w:r>
         <w:rPr>
-          <w:rFonts w:ascii="Maiandra GD" w:eastAsia="Times New Roman" w:hAnsi="Maiandra GD" w:cs="Times New Roman"/>
+          <w:rFonts w:ascii="Maiandra GD" w:hAnsi="Maiandra GD" w:eastAsia="Times New Roman" w:cs="Times New Roman"/>
           <w:b/>
           <w:bCs/>
           <w:color w:val="000000"/>
@@ -4076,7 +4076,7 @@
       <w:pPr>
         <w:spacing w:before="100" w:beforeAutospacing="1" w:after="100" w:afterAutospacing="1" w:line="240" w:lineRule="auto"/>
         <w:rPr>
-          <w:rFonts w:ascii="Maiandra GD" w:eastAsia="Times New Roman" w:hAnsi="Maiandra GD" w:cs="Times New Roman"/>
+          <w:rFonts w:ascii="Maiandra GD" w:hAnsi="Maiandra GD" w:eastAsia="Times New Roman" w:cs="Times New Roman"/>
           <w:b/>
           <w:bCs/>
           <w:color w:val="000000"/>
@@ -4086,7 +4086,7 @@
       </w:pPr>
       <w:r>
         <w:rPr>
-          <w:rFonts w:ascii="Maiandra GD" w:eastAsia="Times New Roman" w:hAnsi="Maiandra GD" w:cs="Times New Roman"/>
+          <w:rFonts w:ascii="Maiandra GD" w:hAnsi="Maiandra GD" w:eastAsia="Times New Roman" w:cs="Times New Roman"/>
           <w:b/>
           <w:bCs/>
           <w:color w:val="000000"/>
@@ -4100,26 +4100,26 @@
       <w:pPr>
         <w:spacing w:before="100" w:beforeAutospacing="1" w:after="100" w:afterAutospacing="1" w:line="240" w:lineRule="auto"/>
         <w:rPr>
-          <w:rFonts w:ascii="Maiandra GD" w:eastAsia="Times New Roman" w:hAnsi="Maiandra GD" w:cs="Times New Roman"/>
-          <w:color w:val="000000"/>
-          <w:sz w:val="24"/>
-          <w:szCs w:val="24"/>
-        </w:rPr>
-      </w:pPr>
-    </w:p>
-    <w:p>
-      <w:pPr>
-        <w:spacing w:before="100" w:beforeAutospacing="1" w:after="100" w:afterAutospacing="1" w:line="240" w:lineRule="auto"/>
-        <w:rPr>
-          <w:rFonts w:ascii="Maiandra GD" w:eastAsia="Times New Roman" w:hAnsi="Maiandra GD" w:cs="Times New Roman"/>
-          <w:color w:val="000000"/>
-          <w:sz w:val="24"/>
-          <w:szCs w:val="24"/>
-        </w:rPr>
-      </w:pPr>
-      <w:r>
-        <w:rPr>
-          <w:rFonts w:ascii="Maiandra GD" w:eastAsia="Times New Roman" w:hAnsi="Maiandra GD" w:cs="Times New Roman"/>
+          <w:rFonts w:ascii="Maiandra GD" w:hAnsi="Maiandra GD" w:eastAsia="Times New Roman" w:cs="Times New Roman"/>
+          <w:color w:val="000000"/>
+          <w:sz w:val="24"/>
+          <w:szCs w:val="24"/>
+        </w:rPr>
+      </w:pPr>
+    </w:p>
+    <w:p>
+      <w:pPr>
+        <w:spacing w:before="100" w:beforeAutospacing="1" w:after="100" w:afterAutospacing="1" w:line="240" w:lineRule="auto"/>
+        <w:rPr>
+          <w:rFonts w:ascii="Maiandra GD" w:hAnsi="Maiandra GD" w:eastAsia="Times New Roman" w:cs="Times New Roman"/>
+          <w:color w:val="000000"/>
+          <w:sz w:val="24"/>
+          <w:szCs w:val="24"/>
+        </w:rPr>
+      </w:pPr>
+      <w:r>
+        <w:rPr>
+          <w:rFonts w:ascii="Maiandra GD" w:hAnsi="Maiandra GD" w:eastAsia="Times New Roman" w:cs="Times New Roman"/>
           <w:color w:val="000000"/>
           <w:sz w:val="24"/>
           <w:szCs w:val="24"/>
@@ -4131,15 +4131,15 @@
       <w:pPr>
         <w:spacing w:before="100" w:beforeAutospacing="1" w:after="100" w:afterAutospacing="1" w:line="240" w:lineRule="auto"/>
         <w:rPr>
-          <w:rFonts w:ascii="Maiandra GD" w:eastAsia="Times New Roman" w:hAnsi="Maiandra GD" w:cs="Times New Roman"/>
-          <w:color w:val="000000"/>
-          <w:sz w:val="24"/>
-          <w:szCs w:val="24"/>
-        </w:rPr>
-      </w:pPr>
-      <w:r>
-        <w:rPr>
-          <w:rFonts w:ascii="Maiandra GD" w:eastAsia="Times New Roman" w:hAnsi="Maiandra GD" w:cs="Times New Roman"/>
+          <w:rFonts w:ascii="Maiandra GD" w:hAnsi="Maiandra GD" w:eastAsia="Times New Roman" w:cs="Times New Roman"/>
+          <w:color w:val="000000"/>
+          <w:sz w:val="24"/>
+          <w:szCs w:val="24"/>
+        </w:rPr>
+      </w:pPr>
+      <w:r>
+        <w:rPr>
+          <w:rFonts w:ascii="Maiandra GD" w:hAnsi="Maiandra GD" w:eastAsia="Times New Roman" w:cs="Times New Roman"/>
           <w:color w:val="000000"/>
           <w:sz w:val="24"/>
           <w:szCs w:val="24"/>
@@ -4148,7 +4148,7 @@
       </w:r>
       <w:r>
         <w:rPr>
-          <w:rFonts w:ascii="Maiandra GD" w:eastAsia="Times New Roman" w:hAnsi="Maiandra GD" w:cs="Times New Roman"/>
+          <w:rFonts w:ascii="Maiandra GD" w:hAnsi="Maiandra GD" w:eastAsia="Times New Roman" w:cs="Times New Roman"/>
           <w:b/>
           <w:bCs/>
           <w:color w:val="000000"/>
@@ -4162,58 +4162,58 @@
       <w:pPr>
         <w:spacing w:before="100" w:beforeAutospacing="1" w:after="100" w:afterAutospacing="1" w:line="240" w:lineRule="auto"/>
         <w:rPr>
-          <w:rFonts w:ascii="Maiandra GD" w:eastAsia="Times New Roman" w:hAnsi="Maiandra GD" w:cs="Times New Roman"/>
-          <w:color w:val="000000"/>
-          <w:sz w:val="24"/>
-          <w:szCs w:val="24"/>
-        </w:rPr>
-      </w:pPr>
-    </w:p>
-    <w:p>
-      <w:pPr>
-        <w:spacing w:before="100" w:beforeAutospacing="1" w:after="100" w:afterAutospacing="1" w:line="240" w:lineRule="auto"/>
-        <w:rPr>
-          <w:rFonts w:ascii="Maiandra GD" w:eastAsia="Times New Roman" w:hAnsi="Maiandra GD" w:cs="Times New Roman"/>
-          <w:color w:val="000000"/>
-          <w:sz w:val="24"/>
-          <w:szCs w:val="24"/>
-        </w:rPr>
-      </w:pPr>
-    </w:p>
-    <w:p>
-      <w:pPr>
-        <w:spacing w:before="100" w:beforeAutospacing="1" w:after="100" w:afterAutospacing="1" w:line="240" w:lineRule="auto"/>
-        <w:rPr>
-          <w:rFonts w:ascii="Maiandra GD" w:eastAsia="Times New Roman" w:hAnsi="Maiandra GD" w:cs="Times New Roman"/>
-          <w:color w:val="000000"/>
-          <w:sz w:val="24"/>
-          <w:szCs w:val="24"/>
-        </w:rPr>
-      </w:pPr>
-    </w:p>
-    <w:p>
-      <w:pPr>
-        <w:spacing w:before="100" w:beforeAutospacing="1" w:after="100" w:afterAutospacing="1" w:line="240" w:lineRule="auto"/>
-        <w:rPr>
-          <w:rFonts w:ascii="Maiandra GD" w:eastAsia="Times New Roman" w:hAnsi="Maiandra GD" w:cs="Times New Roman"/>
-          <w:color w:val="000000"/>
-          <w:sz w:val="24"/>
-          <w:szCs w:val="24"/>
-        </w:rPr>
-      </w:pPr>
-    </w:p>
-    <w:p>
-      <w:pPr>
-        <w:spacing w:before="100" w:beforeAutospacing="1" w:after="100" w:afterAutospacing="1" w:line="240" w:lineRule="auto"/>
-        <w:rPr>
-          <w:rFonts w:ascii="Times New Roman" w:eastAsia="Times New Roman" w:hAnsi="Times New Roman" w:cs="Times New Roman"/>
-          <w:sz w:val="24"/>
-          <w:szCs w:val="24"/>
-        </w:rPr>
-      </w:pPr>
-      <w:r>
-        <w:rPr>
-          <w:rFonts w:ascii="Times New Roman" w:eastAsia="Times New Roman" w:hAnsi="Times New Roman" w:cs="Times New Roman"/>
+          <w:rFonts w:ascii="Maiandra GD" w:hAnsi="Maiandra GD" w:eastAsia="Times New Roman" w:cs="Times New Roman"/>
+          <w:color w:val="000000"/>
+          <w:sz w:val="24"/>
+          <w:szCs w:val="24"/>
+        </w:rPr>
+      </w:pPr>
+    </w:p>
+    <w:p>
+      <w:pPr>
+        <w:spacing w:before="100" w:beforeAutospacing="1" w:after="100" w:afterAutospacing="1" w:line="240" w:lineRule="auto"/>
+        <w:rPr>
+          <w:rFonts w:ascii="Maiandra GD" w:hAnsi="Maiandra GD" w:eastAsia="Times New Roman" w:cs="Times New Roman"/>
+          <w:color w:val="000000"/>
+          <w:sz w:val="24"/>
+          <w:szCs w:val="24"/>
+        </w:rPr>
+      </w:pPr>
+    </w:p>
+    <w:p>
+      <w:pPr>
+        <w:spacing w:before="100" w:beforeAutospacing="1" w:after="100" w:afterAutospacing="1" w:line="240" w:lineRule="auto"/>
+        <w:rPr>
+          <w:rFonts w:ascii="Maiandra GD" w:hAnsi="Maiandra GD" w:eastAsia="Times New Roman" w:cs="Times New Roman"/>
+          <w:color w:val="000000"/>
+          <w:sz w:val="24"/>
+          <w:szCs w:val="24"/>
+        </w:rPr>
+      </w:pPr>
+    </w:p>
+    <w:p>
+      <w:pPr>
+        <w:spacing w:before="100" w:beforeAutospacing="1" w:after="100" w:afterAutospacing="1" w:line="240" w:lineRule="auto"/>
+        <w:rPr>
+          <w:rFonts w:ascii="Maiandra GD" w:hAnsi="Maiandra GD" w:eastAsia="Times New Roman" w:cs="Times New Roman"/>
+          <w:color w:val="000000"/>
+          <w:sz w:val="24"/>
+          <w:szCs w:val="24"/>
+        </w:rPr>
+      </w:pPr>
+    </w:p>
+    <w:p>
+      <w:pPr>
+        <w:spacing w:before="100" w:beforeAutospacing="1" w:after="100" w:afterAutospacing="1" w:line="240" w:lineRule="auto"/>
+        <w:rPr>
+          <w:rFonts w:ascii="Times New Roman" w:hAnsi="Times New Roman" w:eastAsia="Times New Roman" w:cs="Times New Roman"/>
+          <w:sz w:val="24"/>
+          <w:szCs w:val="24"/>
+        </w:rPr>
+      </w:pPr>
+      <w:r>
+        <w:rPr>
+          <w:rFonts w:ascii="Times New Roman" w:hAnsi="Times New Roman" w:eastAsia="Times New Roman" w:cs="Times New Roman"/>
           <w:sz w:val="24"/>
           <w:szCs w:val="24"/>
         </w:rPr>
@@ -4224,54 +4224,54 @@
       <w:pPr>
         <w:spacing w:before="100" w:beforeAutospacing="1" w:after="100" w:afterAutospacing="1" w:line="240" w:lineRule="auto"/>
         <w:rPr>
-          <w:rFonts w:ascii="Times New Roman" w:eastAsia="Times New Roman" w:hAnsi="Times New Roman" w:cs="Times New Roman"/>
-          <w:sz w:val="24"/>
-          <w:szCs w:val="24"/>
-        </w:rPr>
-      </w:pPr>
-    </w:p>
-    <w:p>
-      <w:pPr>
-        <w:spacing w:before="100" w:beforeAutospacing="1" w:after="100" w:afterAutospacing="1" w:line="240" w:lineRule="auto"/>
-        <w:rPr>
-          <w:rFonts w:ascii="Times New Roman" w:eastAsia="Times New Roman" w:hAnsi="Times New Roman" w:cs="Times New Roman"/>
-          <w:sz w:val="24"/>
-          <w:szCs w:val="24"/>
-        </w:rPr>
-      </w:pPr>
-    </w:p>
-    <w:p>
-      <w:pPr>
-        <w:spacing w:before="100" w:beforeAutospacing="1" w:after="100" w:afterAutospacing="1" w:line="240" w:lineRule="auto"/>
-        <w:rPr>
-          <w:rFonts w:ascii="Times New Roman" w:eastAsia="Times New Roman" w:hAnsi="Times New Roman" w:cs="Times New Roman"/>
-          <w:sz w:val="24"/>
-          <w:szCs w:val="24"/>
-        </w:rPr>
-      </w:pPr>
-    </w:p>
-    <w:p>
-      <w:pPr>
-        <w:spacing w:before="100" w:beforeAutospacing="1" w:after="100" w:afterAutospacing="1" w:line="240" w:lineRule="auto"/>
-        <w:rPr>
-          <w:rFonts w:ascii="Times New Roman" w:eastAsia="Times New Roman" w:hAnsi="Times New Roman" w:cs="Times New Roman"/>
-          <w:sz w:val="24"/>
-          <w:szCs w:val="24"/>
-        </w:rPr>
-      </w:pPr>
-    </w:p>
-    <w:p>
-      <w:pPr>
-        <w:spacing w:before="100" w:beforeAutospacing="1" w:after="100" w:afterAutospacing="1" w:line="240" w:lineRule="auto"/>
-        <w:rPr>
-          <w:rFonts w:ascii="Times New Roman" w:eastAsia="Times New Roman" w:hAnsi="Times New Roman" w:cs="Times New Roman"/>
-          <w:sz w:val="24"/>
-          <w:szCs w:val="24"/>
-        </w:rPr>
-      </w:pPr>
-      <w:r>
-        <w:rPr>
-          <w:rFonts w:ascii="Times New Roman" w:eastAsia="Times New Roman" w:hAnsi="Times New Roman" w:cs="Times New Roman"/>
+          <w:rFonts w:ascii="Times New Roman" w:hAnsi="Times New Roman" w:eastAsia="Times New Roman" w:cs="Times New Roman"/>
+          <w:sz w:val="24"/>
+          <w:szCs w:val="24"/>
+        </w:rPr>
+      </w:pPr>
+    </w:p>
+    <w:p>
+      <w:pPr>
+        <w:spacing w:before="100" w:beforeAutospacing="1" w:after="100" w:afterAutospacing="1" w:line="240" w:lineRule="auto"/>
+        <w:rPr>
+          <w:rFonts w:ascii="Times New Roman" w:hAnsi="Times New Roman" w:eastAsia="Times New Roman" w:cs="Times New Roman"/>
+          <w:sz w:val="24"/>
+          <w:szCs w:val="24"/>
+        </w:rPr>
+      </w:pPr>
+    </w:p>
+    <w:p>
+      <w:pPr>
+        <w:spacing w:before="100" w:beforeAutospacing="1" w:after="100" w:afterAutospacing="1" w:line="240" w:lineRule="auto"/>
+        <w:rPr>
+          <w:rFonts w:ascii="Times New Roman" w:hAnsi="Times New Roman" w:eastAsia="Times New Roman" w:cs="Times New Roman"/>
+          <w:sz w:val="24"/>
+          <w:szCs w:val="24"/>
+        </w:rPr>
+      </w:pPr>
+    </w:p>
+    <w:p>
+      <w:pPr>
+        <w:spacing w:before="100" w:beforeAutospacing="1" w:after="100" w:afterAutospacing="1" w:line="240" w:lineRule="auto"/>
+        <w:rPr>
+          <w:rFonts w:ascii="Times New Roman" w:hAnsi="Times New Roman" w:eastAsia="Times New Roman" w:cs="Times New Roman"/>
+          <w:sz w:val="24"/>
+          <w:szCs w:val="24"/>
+        </w:rPr>
+      </w:pPr>
+    </w:p>
+    <w:p>
+      <w:pPr>
+        <w:spacing w:before="100" w:beforeAutospacing="1" w:after="100" w:afterAutospacing="1" w:line="240" w:lineRule="auto"/>
+        <w:rPr>
+          <w:rFonts w:ascii="Times New Roman" w:hAnsi="Times New Roman" w:eastAsia="Times New Roman" w:cs="Times New Roman"/>
+          <w:sz w:val="24"/>
+          <w:szCs w:val="24"/>
+        </w:rPr>
+      </w:pPr>
+      <w:r>
+        <w:rPr>
+          <w:rFonts w:ascii="Times New Roman" w:hAnsi="Times New Roman" w:eastAsia="Times New Roman" w:cs="Times New Roman"/>
           <w:sz w:val="24"/>
           <w:szCs w:val="24"/>
         </w:rPr>
@@ -4280,7 +4280,7 @@
       <w:proofErr w:type="spellStart"/>
       <w:r>
         <w:rPr>
-          <w:rFonts w:ascii="Times New Roman" w:eastAsia="Times New Roman" w:hAnsi="Times New Roman" w:cs="Times New Roman"/>
+          <w:rFonts w:ascii="Times New Roman" w:hAnsi="Times New Roman" w:eastAsia="Times New Roman" w:cs="Times New Roman"/>
           <w:sz w:val="24"/>
           <w:szCs w:val="24"/>
         </w:rPr>
@@ -4292,14 +4292,14 @@
       <w:pPr>
         <w:spacing w:before="100" w:beforeAutospacing="1" w:after="100" w:afterAutospacing="1" w:line="240" w:lineRule="auto"/>
         <w:rPr>
-          <w:rFonts w:ascii="Times New Roman" w:eastAsia="Times New Roman" w:hAnsi="Times New Roman" w:cs="Times New Roman"/>
-          <w:sz w:val="24"/>
-          <w:szCs w:val="24"/>
-        </w:rPr>
-      </w:pPr>
-      <w:r>
-        <w:rPr>
-          <w:rFonts w:ascii="Times New Roman" w:eastAsia="Times New Roman" w:hAnsi="Times New Roman" w:cs="Times New Roman"/>
+          <w:rFonts w:ascii="Times New Roman" w:hAnsi="Times New Roman" w:eastAsia="Times New Roman" w:cs="Times New Roman"/>
+          <w:sz w:val="24"/>
+          <w:szCs w:val="24"/>
+        </w:rPr>
+      </w:pPr>
+      <w:r>
+        <w:rPr>
+          <w:rFonts w:ascii="Times New Roman" w:hAnsi="Times New Roman" w:eastAsia="Times New Roman" w:cs="Times New Roman"/>
           <w:sz w:val="24"/>
           <w:szCs w:val="24"/>
         </w:rPr>
@@ -4312,13 +4312,13 @@
       </w:pPr>
       <w:r>
         <w:rPr>
-          <w:rFonts w:ascii="Times New Roman" w:eastAsia="Times New Roman" w:hAnsi="Times New Roman" w:cs="Times New Roman"/>
+          <w:rFonts w:ascii="Times New Roman" w:hAnsi="Times New Roman" w:eastAsia="Times New Roman" w:cs="Times New Roman"/>
           <w:sz w:val="24"/>
           <w:szCs w:val="24"/>
         </w:rPr>
         <w:t>Kenyatta University Teaching, Referral &amp; Research Hospital</w:t>
       </w:r>
-      <w:bookmarkStart w:id="1" w:name="_GoBack"/>
+      <w:bookmarkStart w:name="_GoBack" w:id="1"/>
       <w:bookmarkEnd w:id="1"/>
     </w:p>
     <w:sectPr>
@@ -5838,7 +5838,9 @@
 </a:theme>
 </file>
 
-<file path=customXml/item1.xml>��< ? x m l   v e r s i o n = " 1 . 0 "   e n c o d i n g = " u t f - 1 6 " ? > < N a v W o r d R e p o r t X m l P a r t   x m l n s = " u r n : m i c r o s o f t - d y n a m i c s - n a v / r e p o r t s / A d m i s s i o n _ L e t t e r / 4 0 0 1 5 / " > +<file path=customXml/item1.xml>��< ? x m l   v e r s i o n = " 1 . 0 "   e n c o d i n g = " u t f - 1 6 " ? > + 
+ < N a v W o r d R e p o r t X m l P a r t   x m l n s = " u r n : m i c r o s o f t - d y n a m i c s - n a v / r e p o r t s / A d m i s s i o n _ L e t t e r / 4 0 0 1 5 / " >   
      < b A d m L e t t e r >   
@@ -5862,7 +5864,7 @@
  
          < C o m p a n y h o m e p a g e > C o m p a n y h o m e p a g e < / C o m p a n y h o m e p a g e >   
-         < C o m p a n y I n f o r m a t i o n > C o m p a n y I n f o r m a t i o n < / C o m p a n y I n f o r m a t i o n > +         < C o m p a n y I n f o r m a t i o n   / >   
          < C o m p a n y N a m e > C o m p a n y N a m e < / C o m p a n y N a m e >   

</xml_diff>